<commit_message>
Added Homework 3 and 4
</commit_message>
<xml_diff>
--- a/Homework/Homework4/CSC_204_HOMEWORK_04_FA_17.docx
+++ b/Homework/Homework4/CSC_204_HOMEWORK_04_FA_17.docx
@@ -1,6 +1,6 @@
 
 <file path=word/document.xml><?xml version="1.0" encoding="utf-8"?>
-<w:document xmlns:wpc="http://schemas.microsoft.com/office/word/2010/wordprocessingCanvas" xmlns:cx="http://schemas.microsoft.com/office/drawing/2014/chartex" xmlns:cx1="http://schemas.microsoft.com/office/drawing/2015/9/8/chartex" xmlns:cx2="http://schemas.microsoft.com/office/drawing/2015/10/21/chartex" xmlns:cx3="http://schemas.microsoft.com/office/drawing/2016/5/9/chartex" xmlns:cx4="http://schemas.microsoft.com/office/drawing/2016/5/10/chartex" xmlns:cx5="http://schemas.microsoft.com/office/drawing/2016/5/11/chartex" xmlns:mc="http://schemas.openxmlformats.org/markup-compatibility/2006" xmlns:o="urn:schemas-microsoft-com:office:office" xmlns:r="http://schemas.openxmlformats.org/officeDocument/2006/relationships" xmlns:m="http://schemas.openxmlformats.org/officeDocument/2006/math" xmlns:v="urn:schemas-microsoft-com:vml" xmlns:wp14="http://schemas.microsoft.com/office/word/2010/wordprocessingDrawing" xmlns:wp="http://schemas.openxmlformats.org/drawingml/2006/wordprocessingDrawing" xmlns:w10="urn:schemas-microsoft-com:office:word" xmlns:w="http://schemas.openxmlformats.org/wordprocessingml/2006/main" xmlns:w14="http://schemas.microsoft.com/office/word/2010/wordml" xmlns:w15="http://schemas.microsoft.com/office/word/2012/wordml" xmlns:w16se="http://schemas.microsoft.com/office/word/2015/wordml/symex" xmlns:wpg="http://schemas.microsoft.com/office/word/2010/wordprocessingGroup" xmlns:wpi="http://schemas.microsoft.com/office/word/2010/wordprocessingInk" xmlns:wne="http://schemas.microsoft.com/office/word/2006/wordml" xmlns:wps="http://schemas.microsoft.com/office/word/2010/wordprocessingShape" mc:Ignorable="w14 w15 w16se wp14">
+<w:document xmlns:wpc="http://schemas.microsoft.com/office/word/2010/wordprocessingCanvas" xmlns:cx="http://schemas.microsoft.com/office/drawing/2014/chartex" xmlns:cx1="http://schemas.microsoft.com/office/drawing/2015/9/8/chartex" xmlns:cx2="http://schemas.microsoft.com/office/drawing/2015/10/21/chartex" xmlns:cx3="http://schemas.microsoft.com/office/drawing/2016/5/9/chartex" xmlns:cx4="http://schemas.microsoft.com/office/drawing/2016/5/10/chartex" xmlns:cx5="http://schemas.microsoft.com/office/drawing/2016/5/11/chartex" xmlns:cx6="http://schemas.microsoft.com/office/drawing/2016/5/12/chartex" xmlns:cx7="http://schemas.microsoft.com/office/drawing/2016/5/13/chartex" xmlns:cx8="http://schemas.microsoft.com/office/drawing/2016/5/14/chartex" xmlns:mc="http://schemas.openxmlformats.org/markup-compatibility/2006" xmlns:aink="http://schemas.microsoft.com/office/drawing/2016/ink" xmlns:am3d="http://schemas.microsoft.com/office/drawing/2017/model3d" xmlns:o="urn:schemas-microsoft-com:office:office" xmlns:r="http://schemas.openxmlformats.org/officeDocument/2006/relationships" xmlns:m="http://schemas.openxmlformats.org/officeDocument/2006/math" xmlns:v="urn:schemas-microsoft-com:vml" xmlns:wp14="http://schemas.microsoft.com/office/word/2010/wordprocessingDrawing" xmlns:wp="http://schemas.openxmlformats.org/drawingml/2006/wordprocessingDrawing" xmlns:w10="urn:schemas-microsoft-com:office:word" xmlns:w="http://schemas.openxmlformats.org/wordprocessingml/2006/main" xmlns:w14="http://schemas.microsoft.com/office/word/2010/wordml" xmlns:w15="http://schemas.microsoft.com/office/word/2012/wordml" xmlns:w16cid="http://schemas.microsoft.com/office/word/2016/wordml/cid" xmlns:w16se="http://schemas.microsoft.com/office/word/2015/wordml/symex" xmlns:wpg="http://schemas.microsoft.com/office/word/2010/wordprocessingGroup" xmlns:wpi="http://schemas.microsoft.com/office/word/2010/wordprocessingInk" xmlns:wne="http://schemas.microsoft.com/office/word/2006/wordml" xmlns:wps="http://schemas.microsoft.com/office/word/2010/wordprocessingShape" mc:Ignorable="w14 w15 w16se w16cid wp14">
   <w:body>
     <w:tbl>
       <w:tblPr>
@@ -55,6 +55,13 @@
                 <w:i/>
               </w:rPr>
             </w:pPr>
+            <w:r>
+              <w:rPr>
+                <w:b/>
+                <w:i/>
+              </w:rPr>
+              <w:t>Luke Papademas</w:t>
+            </w:r>
           </w:p>
         </w:tc>
         <w:tc>
@@ -97,6 +104,14 @@
                 <w:b/>
               </w:rPr>
             </w:pPr>
+            <w:r>
+              <w:rPr>
+                <w:rFonts w:ascii="Tahoma" w:hAnsi="Tahoma"/>
+                <w:b/>
+                <w:sz w:val="22"/>
+              </w:rPr>
+              <w:t>6/23</w:t>
+            </w:r>
           </w:p>
         </w:tc>
       </w:tr>
@@ -1392,7 +1407,7 @@
           <w:szCs w:val="18"/>
         </w:rPr>
       </w:pPr>
-      <w:hyperlink r:id="rId6" w:history="1">
+      <w:hyperlink r:id="rId7" w:history="1">
         <w:r>
           <w:rPr>
             <w:rStyle w:val="Hyperlink"/>
@@ -1431,7 +1446,7 @@
         <w:tab/>
         <w:t xml:space="preserve"> </w:t>
       </w:r>
-      <w:hyperlink r:id="rId7" w:history="1">
+      <w:hyperlink r:id="rId8" w:history="1">
         <w:r>
           <w:rPr>
             <w:rStyle w:val="Hyperlink"/>
@@ -1601,6 +1616,15 @@
                 <w:szCs w:val="18"/>
               </w:rPr>
             </w:pPr>
+            <w:r>
+              <w:rPr>
+                <w:b w:val="0"/>
+                <w:bCs/>
+                <w:sz w:val="18"/>
+                <w:szCs w:val="18"/>
+              </w:rPr>
+              <w:t>The arithmetic logic unit carries out the logic operations and arithmetic operations required during program execution. The ALU knows which operations to perform because it is controlled by signals from the control unit.</w:t>
+            </w:r>
           </w:p>
           <w:p>
             <w:pPr>
@@ -1723,6 +1747,24 @@
                 <w:szCs w:val="18"/>
               </w:rPr>
             </w:pPr>
+            <w:r>
+              <w:rPr>
+                <w:b w:val="0"/>
+                <w:bCs/>
+                <w:sz w:val="18"/>
+                <w:szCs w:val="18"/>
+              </w:rPr>
+              <w:t>Assemblers convert assembly language into machine language</w:t>
+            </w:r>
+            <w:r>
+              <w:rPr>
+                <w:b w:val="0"/>
+                <w:bCs/>
+                <w:sz w:val="18"/>
+                <w:szCs w:val="18"/>
+              </w:rPr>
+              <w:t>. Assemblers read a source file and produce an object file. They build a set of correspondences call a symbol table. This is used to allow the assembler to pass over the assembly language instructions and understand the instructions.</w:t>
+            </w:r>
           </w:p>
           <w:p>
             <w:pPr>
@@ -1868,6 +1910,24 @@
                 <w:szCs w:val="18"/>
               </w:rPr>
             </w:pPr>
+            <w:r>
+              <w:rPr>
+                <w:b w:val="0"/>
+                <w:bCs/>
+                <w:sz w:val="18"/>
+                <w:szCs w:val="18"/>
+              </w:rPr>
+              <w:t xml:space="preserve">Buses are a set of wires that act as a shared datapath to connect multiple subsystems within the system. </w:t>
+            </w:r>
+            <w:r>
+              <w:rPr>
+                <w:b w:val="0"/>
+                <w:bCs/>
+                <w:sz w:val="18"/>
+                <w:szCs w:val="18"/>
+              </w:rPr>
+              <w:t>At any one time, only one device can use the bus. Devices that use the bus are usually divided into a master and slave. Buses can be point to point, meaning they connect two specific components, or multipoint, meaning they connect a number of devices.</w:t>
+            </w:r>
           </w:p>
           <w:p>
             <w:pPr>
@@ -2003,6 +2063,87 @@
                 <w:szCs w:val="18"/>
               </w:rPr>
             </w:pPr>
+            <w:r>
+              <w:rPr>
+                <w:b w:val="0"/>
+                <w:bCs/>
+                <w:sz w:val="18"/>
+                <w:szCs w:val="18"/>
+              </w:rPr>
+              <w:t>Clocks regulate how quickly instructions can be executed. They synchronize all of the components in the system. There are a couple of attributes that indicate clock performance:</w:t>
+            </w:r>
+          </w:p>
+          <w:p>
+            <w:pPr>
+              <w:pStyle w:val="BodyText"/>
+              <w:numPr>
+                <w:ilvl w:val="0"/>
+                <w:numId w:val="1"/>
+              </w:numPr>
+              <w:rPr>
+                <w:b w:val="0"/>
+                <w:bCs/>
+                <w:sz w:val="18"/>
+                <w:szCs w:val="18"/>
+              </w:rPr>
+            </w:pPr>
+            <w:r>
+              <w:rPr>
+                <w:b w:val="0"/>
+                <w:bCs/>
+                <w:sz w:val="18"/>
+                <w:szCs w:val="18"/>
+              </w:rPr>
+              <w:t>Clock cycles – time between clock ticks</w:t>
+            </w:r>
+          </w:p>
+          <w:p>
+            <w:pPr>
+              <w:pStyle w:val="BodyText"/>
+              <w:numPr>
+                <w:ilvl w:val="0"/>
+                <w:numId w:val="1"/>
+              </w:numPr>
+              <w:rPr>
+                <w:b w:val="0"/>
+                <w:bCs/>
+                <w:sz w:val="18"/>
+                <w:szCs w:val="18"/>
+              </w:rPr>
+            </w:pPr>
+            <w:r>
+              <w:rPr>
+                <w:b w:val="0"/>
+                <w:bCs/>
+                <w:sz w:val="18"/>
+                <w:szCs w:val="18"/>
+              </w:rPr>
+              <w:t>Clock frequency – measured in MHz or GHz</w:t>
+            </w:r>
+          </w:p>
+          <w:p>
+            <w:pPr>
+              <w:pStyle w:val="BodyText"/>
+              <w:numPr>
+                <w:ilvl w:val="0"/>
+                <w:numId w:val="1"/>
+              </w:numPr>
+              <w:rPr>
+                <w:b w:val="0"/>
+                <w:bCs/>
+                <w:sz w:val="18"/>
+                <w:szCs w:val="18"/>
+              </w:rPr>
+            </w:pPr>
+            <w:r>
+              <w:rPr>
+                <w:b w:val="0"/>
+                <w:bCs/>
+                <w:sz w:val="18"/>
+                <w:szCs w:val="18"/>
+              </w:rPr>
+              <w:t>Clock cycle time – reciprocal of the clock frequency</w:t>
+            </w:r>
           </w:p>
           <w:p>
             <w:pPr>
@@ -2127,6 +2268,15 @@
                 <w:szCs w:val="18"/>
               </w:rPr>
             </w:pPr>
+            <w:r>
+              <w:rPr>
+                <w:b w:val="0"/>
+                <w:bCs/>
+                <w:sz w:val="18"/>
+                <w:szCs w:val="18"/>
+              </w:rPr>
+              <w:t>The control unit monitors execution of all instructions and the transfer of information. It extracts instructions from memory, tells the ALU which registers to use, services interrupts, and turns on the correct circuitry. It uses a program counter to find the next instruction for execution and a status register to keep track of overflows, carries, and borrows.</w:t>
+            </w:r>
           </w:p>
           <w:p>
             <w:pPr>
@@ -2590,22 +2740,23 @@
           <w:szCs w:val="20"/>
         </w:rPr>
         <w:tab/>
-        <w:t>(d)</w:t>
-      </w:r>
-      <w:r>
-        <w:rPr>
-          <w:rFonts w:ascii="Tahoma" w:hAnsi="Tahoma" w:cs="Tahoma"/>
-          <w:iCs/>
-          <w:sz w:val="20"/>
-          <w:szCs w:val="20"/>
-        </w:rPr>
-        <w:t xml:space="preserve">   </w:t>
-      </w:r>
-      <w:r>
-        <w:rPr>
-          <w:rFonts w:ascii="Tahoma" w:hAnsi="Tahoma" w:cs="Tahoma"/>
-          <w:sz w:val="20"/>
-          <w:szCs w:val="20"/>
+      </w:r>
+      <w:r>
+        <w:rPr>
+          <w:rFonts w:ascii="Tahoma" w:hAnsi="Tahoma" w:cs="Tahoma"/>
+          <w:iCs/>
+          <w:sz w:val="20"/>
+          <w:szCs w:val="20"/>
+          <w:highlight w:val="yellow"/>
+        </w:rPr>
+        <w:t xml:space="preserve">(d)   </w:t>
+      </w:r>
+      <w:r>
+        <w:rPr>
+          <w:rFonts w:ascii="Tahoma" w:hAnsi="Tahoma" w:cs="Tahoma"/>
+          <w:sz w:val="20"/>
+          <w:szCs w:val="20"/>
+          <w:highlight w:val="yellow"/>
         </w:rPr>
         <w:t xml:space="preserve">2 </w:t>
       </w:r>
@@ -2614,18 +2765,10 @@
           <w:rFonts w:ascii="Tahoma" w:hAnsi="Tahoma" w:cs="Tahoma"/>
           <w:position w:val="2"/>
           <w:szCs w:val="20"/>
+          <w:highlight w:val="yellow"/>
           <w:vertAlign w:val="superscript"/>
         </w:rPr>
-        <w:t>2</w:t>
-      </w:r>
-      <w:r>
-        <w:rPr>
-          <w:rFonts w:ascii="Tahoma" w:hAnsi="Tahoma" w:cs="Tahoma"/>
-          <w:position w:val="2"/>
-          <w:szCs w:val="20"/>
-          <w:vertAlign w:val="superscript"/>
-        </w:rPr>
-        <w:t>7</w:t>
+        <w:t>27</w:t>
       </w:r>
       <w:r>
         <w:rPr>
@@ -2766,6 +2909,15 @@
           <w:szCs w:val="20"/>
         </w:rPr>
         <w:tab/>
+      </w:r>
+      <w:r>
+        <w:rPr>
+          <w:rFonts w:ascii="Tahoma" w:hAnsi="Tahoma" w:cs="Tahoma"/>
+          <w:iCs/>
+          <w:sz w:val="20"/>
+          <w:szCs w:val="20"/>
+          <w:highlight w:val="yellow"/>
+        </w:rPr>
         <w:t>(a)</w:t>
       </w:r>
       <w:r>
@@ -2774,44 +2926,10 @@
           <w:iCs/>
           <w:sz w:val="20"/>
           <w:szCs w:val="20"/>
-        </w:rPr>
-        <w:tab/>
-      </w:r>
-      <w:r>
-        <w:rPr>
-          <w:rFonts w:ascii="Tahoma" w:hAnsi="Tahoma" w:cs="Tahoma"/>
-          <w:iCs/>
-          <w:sz w:val="20"/>
-          <w:szCs w:val="20"/>
-        </w:rPr>
-        <w:t>Eccles</w:t>
-      </w:r>
-      <w:r>
-        <w:rPr>
-          <w:rFonts w:ascii="Tahoma" w:hAnsi="Tahoma" w:cs="Tahoma"/>
-          <w:iCs/>
-          <w:sz w:val="20"/>
-          <w:szCs w:val="20"/>
-        </w:rPr>
-        <w:t xml:space="preserve"> - </w:t>
-      </w:r>
-      <w:r>
-        <w:rPr>
-          <w:rFonts w:ascii="Tahoma" w:hAnsi="Tahoma" w:cs="Tahoma"/>
-          <w:iCs/>
-          <w:sz w:val="20"/>
-          <w:szCs w:val="20"/>
-        </w:rPr>
-        <w:t>Jordan</w:t>
-      </w:r>
-      <w:r>
-        <w:rPr>
-          <w:rFonts w:ascii="Tahoma" w:hAnsi="Tahoma" w:cs="Tahoma"/>
-          <w:iCs/>
-          <w:sz w:val="20"/>
-          <w:szCs w:val="20"/>
-        </w:rPr>
-        <w:t xml:space="preserve"> switch</w:t>
+          <w:highlight w:val="yellow"/>
+        </w:rPr>
+        <w:tab/>
+        <w:t>Eccles - Jordan switch</w:t>
       </w:r>
       <w:r>
         <w:rPr>
@@ -2973,26 +3091,7 @@
           <w:szCs w:val="20"/>
         </w:rPr>
         <w:tab/>
-      </w:r>
-      <w:proofErr w:type="spellStart"/>
-      <w:r>
-        <w:rPr>
-          <w:rFonts w:ascii="Tahoma" w:hAnsi="Tahoma" w:cs="Tahoma"/>
-          <w:iCs/>
-          <w:sz w:val="20"/>
-          <w:szCs w:val="20"/>
-        </w:rPr>
-        <w:t>uni</w:t>
-      </w:r>
-      <w:proofErr w:type="spellEnd"/>
-      <w:r>
-        <w:rPr>
-          <w:rFonts w:ascii="Tahoma" w:hAnsi="Tahoma" w:cs="Tahoma"/>
-          <w:iCs/>
-          <w:sz w:val="20"/>
-          <w:szCs w:val="20"/>
-        </w:rPr>
-        <w:t xml:space="preserve"> - polar switch</w:t>
+        <w:t>uni - polar switch</w:t>
       </w:r>
     </w:p>
     <w:p>
@@ -3267,43 +3366,19 @@
           <w:iCs/>
           <w:sz w:val="20"/>
           <w:szCs w:val="20"/>
-        </w:rPr>
-        <w:t>(</w:t>
-      </w:r>
-      <w:r>
-        <w:rPr>
-          <w:rFonts w:ascii="Tahoma" w:hAnsi="Tahoma" w:cs="Tahoma"/>
-          <w:iCs/>
-          <w:sz w:val="20"/>
-          <w:szCs w:val="20"/>
-        </w:rPr>
-        <w:t>d</w:t>
-      </w:r>
-      <w:r>
-        <w:rPr>
-          <w:rFonts w:ascii="Tahoma" w:hAnsi="Tahoma" w:cs="Tahoma"/>
-          <w:iCs/>
-          <w:sz w:val="20"/>
-          <w:szCs w:val="20"/>
-        </w:rPr>
-        <w:t>)</w:t>
-      </w:r>
-      <w:r>
-        <w:rPr>
-          <w:rFonts w:ascii="Tahoma" w:hAnsi="Tahoma" w:cs="Tahoma"/>
-          <w:iCs/>
-          <w:sz w:val="20"/>
-          <w:szCs w:val="20"/>
-        </w:rPr>
-        <w:tab/>
-      </w:r>
-      <w:r>
-        <w:rPr>
-          <w:rFonts w:ascii="Tahoma" w:hAnsi="Tahoma" w:cs="Tahoma"/>
-          <w:iCs/>
-          <w:sz w:val="20"/>
-          <w:szCs w:val="20"/>
-        </w:rPr>
+          <w:highlight w:val="yellow"/>
+        </w:rPr>
+        <w:t>(d)</w:t>
+      </w:r>
+      <w:r>
+        <w:rPr>
+          <w:rFonts w:ascii="Tahoma" w:hAnsi="Tahoma" w:cs="Tahoma"/>
+          <w:iCs/>
+          <w:sz w:val="20"/>
+          <w:szCs w:val="20"/>
+          <w:highlight w:val="yellow"/>
+        </w:rPr>
+        <w:tab/>
         <w:t>billions of pulses per second</w:t>
       </w:r>
       <w:r>
@@ -3467,6 +3542,14 @@
           <w:szCs w:val="20"/>
         </w:rPr>
         <w:tab/>
+      </w:r>
+      <w:r>
+        <w:rPr>
+          <w:rFonts w:ascii="Tahoma" w:hAnsi="Tahoma" w:cs="Tahoma"/>
+          <w:sz w:val="20"/>
+          <w:szCs w:val="20"/>
+          <w:highlight w:val="yellow"/>
+        </w:rPr>
         <w:t>(b)</w:t>
       </w:r>
       <w:r>
@@ -3474,16 +3557,18 @@
           <w:rFonts w:ascii="Tahoma" w:hAnsi="Tahoma" w:cs="Tahoma"/>
           <w:sz w:val="20"/>
           <w:szCs w:val="20"/>
-        </w:rPr>
-        <w:tab/>
-      </w:r>
-      <w:r>
-        <w:rPr>
-          <w:rFonts w:ascii="Tahoma" w:hAnsi="Tahoma" w:cs="Tahoma"/>
-          <w:sz w:val="20"/>
-          <w:szCs w:val="20"/>
-        </w:rPr>
-        <w:t xml:space="preserve">binary file </w:t>
+          <w:highlight w:val="yellow"/>
+        </w:rPr>
+        <w:tab/>
+        <w:t>binary file</w:t>
+      </w:r>
+      <w:r>
+        <w:rPr>
+          <w:rFonts w:ascii="Tahoma" w:hAnsi="Tahoma" w:cs="Tahoma"/>
+          <w:sz w:val="20"/>
+          <w:szCs w:val="20"/>
+        </w:rPr>
+        <w:t xml:space="preserve"> </w:t>
       </w:r>
     </w:p>
     <w:p>
@@ -3850,6 +3935,14 @@
           <w:szCs w:val="20"/>
         </w:rPr>
         <w:tab/>
+      </w:r>
+      <w:r>
+        <w:rPr>
+          <w:rFonts w:ascii="Tahoma" w:hAnsi="Tahoma" w:cs="Tahoma"/>
+          <w:sz w:val="20"/>
+          <w:szCs w:val="20"/>
+          <w:highlight w:val="yellow"/>
+        </w:rPr>
         <w:t>(d)</w:t>
       </w:r>
       <w:r>
@@ -3857,24 +3950,10 @@
           <w:rFonts w:ascii="Tahoma" w:hAnsi="Tahoma" w:cs="Tahoma"/>
           <w:sz w:val="20"/>
           <w:szCs w:val="20"/>
-        </w:rPr>
-        <w:tab/>
-      </w:r>
-      <w:r>
-        <w:rPr>
-          <w:rFonts w:ascii="Tahoma" w:hAnsi="Tahoma" w:cs="Tahoma"/>
-          <w:sz w:val="20"/>
-          <w:szCs w:val="20"/>
-        </w:rPr>
-        <w:t>a part of the pro</w:t>
-      </w:r>
-      <w:r>
-        <w:rPr>
-          <w:rFonts w:ascii="Tahoma" w:hAnsi="Tahoma" w:cs="Tahoma"/>
-          <w:sz w:val="20"/>
-          <w:szCs w:val="20"/>
-        </w:rPr>
-        <w:t>cessor that holds a bit pattern</w:t>
+          <w:highlight w:val="yellow"/>
+        </w:rPr>
+        <w:tab/>
+        <w:t>a part of the processor that holds a bit pattern</w:t>
       </w:r>
     </w:p>
     <w:p>
@@ -4133,23 +4212,31 @@
           <w:szCs w:val="20"/>
         </w:rPr>
         <w:tab/>
-        <w:t>_____</w:t>
-      </w:r>
-      <w:r>
-        <w:rPr>
-          <w:rFonts w:ascii="Tahoma" w:hAnsi="Tahoma" w:cs="Tahoma"/>
-          <w:sz w:val="20"/>
-          <w:szCs w:val="20"/>
-        </w:rPr>
-        <w:t xml:space="preserve"> </w:t>
-      </w:r>
-      <w:r>
-        <w:rPr>
-          <w:rFonts w:ascii="Tahoma" w:hAnsi="Tahoma" w:cs="Tahoma"/>
-          <w:sz w:val="20"/>
-          <w:szCs w:val="20"/>
-        </w:rPr>
-        <w:t>fetch, decode</w:t>
+        <w:t>_</w:t>
+      </w:r>
+      <w:r>
+        <w:rPr>
+          <w:rFonts w:ascii="Tahoma" w:hAnsi="Tahoma" w:cs="Tahoma"/>
+          <w:sz w:val="20"/>
+          <w:szCs w:val="20"/>
+        </w:rPr>
+        <w:t>F</w:t>
+      </w:r>
+      <w:r>
+        <w:rPr>
+          <w:rFonts w:ascii="Tahoma" w:hAnsi="Tahoma" w:cs="Tahoma"/>
+          <w:sz w:val="20"/>
+          <w:szCs w:val="20"/>
+        </w:rPr>
+        <w:t>____</w:t>
+      </w:r>
+      <w:r>
+        <w:rPr>
+          <w:rFonts w:ascii="Tahoma" w:hAnsi="Tahoma" w:cs="Tahoma"/>
+          <w:sz w:val="20"/>
+          <w:szCs w:val="20"/>
+        </w:rPr>
+        <w:t xml:space="preserve"> fetch, decode</w:t>
       </w:r>
       <w:r>
         <w:rPr>
@@ -4182,15 +4269,7 @@
           <w:sz w:val="20"/>
           <w:szCs w:val="20"/>
         </w:rPr>
-        <w:t xml:space="preserve">assists in improving </w:t>
-      </w:r>
-      <w:r>
-        <w:rPr>
-          <w:rFonts w:ascii="Tahoma" w:hAnsi="Tahoma" w:cs="Tahoma"/>
-          <w:sz w:val="20"/>
-          <w:szCs w:val="20"/>
-        </w:rPr>
-        <w:t>interoperability</w:t>
+        <w:t>assists in improving interoperability</w:t>
       </w:r>
       <w:r>
         <w:rPr>
@@ -4227,21 +4306,61 @@
           <w:sz w:val="20"/>
           <w:szCs w:val="20"/>
         </w:rPr>
+        <w:t>(2)</w:t>
+      </w:r>
+      <w:r>
+        <w:rPr>
+          <w:rFonts w:ascii="Tahoma" w:hAnsi="Tahoma" w:cs="Tahoma"/>
+          <w:sz w:val="20"/>
+          <w:szCs w:val="20"/>
+        </w:rPr>
+        <w:tab/>
+        <w:t>_</w:t>
+      </w:r>
+      <w:r>
+        <w:rPr>
+          <w:rFonts w:ascii="Tahoma" w:hAnsi="Tahoma" w:cs="Tahoma"/>
+          <w:sz w:val="20"/>
+          <w:szCs w:val="20"/>
+        </w:rPr>
+        <w:t>D</w:t>
+      </w:r>
+      <w:r>
+        <w:rPr>
+          <w:rFonts w:ascii="Tahoma" w:hAnsi="Tahoma" w:cs="Tahoma"/>
+          <w:sz w:val="20"/>
+          <w:szCs w:val="20"/>
+        </w:rPr>
+        <w:t>____</w:t>
+      </w:r>
+      <w:r>
+        <w:rPr>
+          <w:rFonts w:ascii="Tahoma" w:hAnsi="Tahoma" w:cs="Tahoma"/>
+          <w:sz w:val="20"/>
+          <w:szCs w:val="20"/>
+        </w:rPr>
+        <w:t xml:space="preserve"> computer architecture</w:t>
+      </w:r>
+      <w:r>
+        <w:rPr>
+          <w:rFonts w:ascii="Tahoma" w:hAnsi="Tahoma" w:cs="Tahoma"/>
+          <w:sz w:val="20"/>
+          <w:szCs w:val="20"/>
+        </w:rPr>
+        <w:tab/>
         <w:t>(</w:t>
       </w:r>
       <w:r>
         <w:rPr>
           <w:rFonts w:ascii="Tahoma" w:hAnsi="Tahoma" w:cs="Tahoma"/>
-          <w:b/>
-          <w:sz w:val="20"/>
-          <w:szCs w:val="20"/>
-        </w:rPr>
-        <w:t>2</w:t>
-      </w:r>
-      <w:r>
-        <w:rPr>
-          <w:rFonts w:ascii="Tahoma" w:hAnsi="Tahoma" w:cs="Tahoma"/>
-          <w:b/>
+          <w:sz w:val="20"/>
+          <w:szCs w:val="20"/>
+        </w:rPr>
+        <w:t>b</w:t>
+      </w:r>
+      <w:r>
+        <w:rPr>
+          <w:rFonts w:ascii="Tahoma" w:hAnsi="Tahoma" w:cs="Tahoma"/>
           <w:sz w:val="20"/>
           <w:szCs w:val="20"/>
         </w:rPr>
@@ -4254,23 +4373,85 @@
           <w:szCs w:val="20"/>
         </w:rPr>
         <w:tab/>
-        <w:t>_____</w:t>
-      </w:r>
-      <w:r>
-        <w:rPr>
-          <w:rFonts w:ascii="Tahoma" w:hAnsi="Tahoma" w:cs="Tahoma"/>
-          <w:sz w:val="20"/>
-          <w:szCs w:val="20"/>
-        </w:rPr>
-        <w:t xml:space="preserve"> </w:t>
-      </w:r>
-      <w:r>
-        <w:rPr>
-          <w:rFonts w:ascii="Tahoma" w:hAnsi="Tahoma" w:cs="Tahoma"/>
-          <w:sz w:val="20"/>
-          <w:szCs w:val="20"/>
-        </w:rPr>
-        <w:t>computer architecture</w:t>
+        <w:t>the physical aspects of a computer system</w:t>
+      </w:r>
+    </w:p>
+    <w:p>
+      <w:pPr>
+        <w:pStyle w:val="NoSpacing"/>
+        <w:rPr>
+          <w:rFonts w:ascii="Tahoma" w:hAnsi="Tahoma" w:cs="Tahoma"/>
+          <w:sz w:val="20"/>
+          <w:szCs w:val="20"/>
+        </w:rPr>
+      </w:pPr>
+    </w:p>
+    <w:p>
+      <w:pPr>
+        <w:pStyle w:val="NoSpacing"/>
+        <w:rPr>
+          <w:rFonts w:ascii="Tahoma" w:hAnsi="Tahoma" w:cs="Tahoma"/>
+          <w:sz w:val="20"/>
+          <w:szCs w:val="20"/>
+        </w:rPr>
+      </w:pPr>
+      <w:r>
+        <w:rPr>
+          <w:rFonts w:ascii="Tahoma" w:hAnsi="Tahoma" w:cs="Tahoma"/>
+          <w:b/>
+          <w:sz w:val="20"/>
+          <w:szCs w:val="20"/>
+        </w:rPr>
+        <w:t>(3)</w:t>
+      </w:r>
+      <w:r>
+        <w:rPr>
+          <w:rFonts w:ascii="Tahoma" w:hAnsi="Tahoma" w:cs="Tahoma"/>
+          <w:sz w:val="20"/>
+          <w:szCs w:val="20"/>
+        </w:rPr>
+        <w:tab/>
+        <w:t>_</w:t>
+      </w:r>
+      <w:r>
+        <w:rPr>
+          <w:rFonts w:ascii="Tahoma" w:hAnsi="Tahoma" w:cs="Tahoma"/>
+          <w:sz w:val="20"/>
+          <w:szCs w:val="20"/>
+        </w:rPr>
+        <w:t>I</w:t>
+      </w:r>
+      <w:r>
+        <w:rPr>
+          <w:rFonts w:ascii="Tahoma" w:hAnsi="Tahoma" w:cs="Tahoma"/>
+          <w:sz w:val="20"/>
+          <w:szCs w:val="20"/>
+        </w:rPr>
+        <w:t>____</w:t>
+      </w:r>
+      <w:r>
+        <w:rPr>
+          <w:rFonts w:ascii="Tahoma" w:hAnsi="Tahoma" w:cs="Tahoma"/>
+          <w:sz w:val="20"/>
+          <w:szCs w:val="20"/>
+        </w:rPr>
+        <w:t xml:space="preserve"> PCI</w:t>
+      </w:r>
+      <w:r>
+        <w:rPr>
+          <w:rFonts w:ascii="Tahoma" w:hAnsi="Tahoma" w:cs="Tahoma"/>
+          <w:sz w:val="20"/>
+          <w:szCs w:val="20"/>
+        </w:rPr>
+        <w:tab/>
+      </w:r>
+      <w:r>
+        <w:rPr>
+          <w:rFonts w:ascii="Tahoma" w:hAnsi="Tahoma" w:cs="Tahoma"/>
+          <w:sz w:val="20"/>
+          <w:szCs w:val="20"/>
+        </w:rPr>
+        <w:tab/>
       </w:r>
       <w:r>
         <w:rPr>
@@ -4287,7 +4468,7 @@
           <w:sz w:val="20"/>
           <w:szCs w:val="20"/>
         </w:rPr>
-        <w:t>b</w:t>
+        <w:t>c</w:t>
       </w:r>
       <w:r>
         <w:rPr>
@@ -4304,15 +4485,7 @@
           <w:szCs w:val="20"/>
         </w:rPr>
         <w:tab/>
-        <w:t xml:space="preserve">the </w:t>
-      </w:r>
-      <w:r>
-        <w:rPr>
-          <w:rFonts w:ascii="Tahoma" w:hAnsi="Tahoma" w:cs="Tahoma"/>
-          <w:sz w:val="20"/>
-          <w:szCs w:val="20"/>
-        </w:rPr>
-        <w:t>physical aspects of a computer system</w:t>
+        <w:t>the brain of the computer</w:t>
       </w:r>
     </w:p>
     <w:p>
@@ -4341,21 +4514,77 @@
           <w:sz w:val="20"/>
           <w:szCs w:val="20"/>
         </w:rPr>
+        <w:t>(4)</w:t>
+      </w:r>
+      <w:r>
+        <w:rPr>
+          <w:rFonts w:ascii="Tahoma" w:hAnsi="Tahoma" w:cs="Tahoma"/>
+          <w:sz w:val="20"/>
+          <w:szCs w:val="20"/>
+        </w:rPr>
+        <w:tab/>
+        <w:t>_</w:t>
+      </w:r>
+      <w:r>
+        <w:rPr>
+          <w:rFonts w:ascii="Tahoma" w:hAnsi="Tahoma" w:cs="Tahoma"/>
+          <w:sz w:val="20"/>
+          <w:szCs w:val="20"/>
+        </w:rPr>
+        <w:t>J</w:t>
+      </w:r>
+      <w:r>
+        <w:rPr>
+          <w:rFonts w:ascii="Tahoma" w:hAnsi="Tahoma" w:cs="Tahoma"/>
+          <w:sz w:val="20"/>
+          <w:szCs w:val="20"/>
+        </w:rPr>
+        <w:t>____</w:t>
+      </w:r>
+      <w:r>
+        <w:rPr>
+          <w:rFonts w:ascii="Tahoma" w:hAnsi="Tahoma" w:cs="Tahoma"/>
+          <w:sz w:val="20"/>
+          <w:szCs w:val="20"/>
+        </w:rPr>
+        <w:t xml:space="preserve"> RAM</w:t>
+      </w:r>
+      <w:r>
+        <w:rPr>
+          <w:rFonts w:ascii="Tahoma" w:hAnsi="Tahoma" w:cs="Tahoma"/>
+          <w:sz w:val="20"/>
+          <w:szCs w:val="20"/>
+        </w:rPr>
+        <w:tab/>
+      </w:r>
+      <w:r>
+        <w:rPr>
+          <w:rFonts w:ascii="Tahoma" w:hAnsi="Tahoma" w:cs="Tahoma"/>
+          <w:sz w:val="20"/>
+          <w:szCs w:val="20"/>
+        </w:rPr>
+        <w:tab/>
+      </w:r>
+      <w:r>
+        <w:rPr>
+          <w:rFonts w:ascii="Tahoma" w:hAnsi="Tahoma" w:cs="Tahoma"/>
+          <w:sz w:val="20"/>
+          <w:szCs w:val="20"/>
+        </w:rPr>
+        <w:tab/>
         <w:t>(</w:t>
       </w:r>
       <w:r>
         <w:rPr>
           <w:rFonts w:ascii="Tahoma" w:hAnsi="Tahoma" w:cs="Tahoma"/>
-          <w:b/>
-          <w:sz w:val="20"/>
-          <w:szCs w:val="20"/>
-        </w:rPr>
-        <w:t>3</w:t>
-      </w:r>
-      <w:r>
-        <w:rPr>
-          <w:rFonts w:ascii="Tahoma" w:hAnsi="Tahoma" w:cs="Tahoma"/>
-          <w:b/>
+          <w:sz w:val="20"/>
+          <w:szCs w:val="20"/>
+        </w:rPr>
+        <w:t>d</w:t>
+      </w:r>
+      <w:r>
+        <w:rPr>
+          <w:rFonts w:ascii="Tahoma" w:hAnsi="Tahoma" w:cs="Tahoma"/>
           <w:sz w:val="20"/>
           <w:szCs w:val="20"/>
         </w:rPr>
@@ -4368,15 +4597,69 @@
           <w:szCs w:val="20"/>
         </w:rPr>
         <w:tab/>
-        <w:t>_____</w:t>
-      </w:r>
-      <w:r>
-        <w:rPr>
-          <w:rFonts w:ascii="Tahoma" w:hAnsi="Tahoma" w:cs="Tahoma"/>
-          <w:sz w:val="20"/>
-          <w:szCs w:val="20"/>
-        </w:rPr>
-        <w:t xml:space="preserve"> PCI</w:t>
+        <w:t>the logical aspects of a computer system</w:t>
+      </w:r>
+    </w:p>
+    <w:p>
+      <w:pPr>
+        <w:pStyle w:val="NoSpacing"/>
+        <w:rPr>
+          <w:rFonts w:ascii="Tahoma" w:hAnsi="Tahoma" w:cs="Tahoma"/>
+          <w:sz w:val="20"/>
+          <w:szCs w:val="20"/>
+        </w:rPr>
+      </w:pPr>
+    </w:p>
+    <w:p>
+      <w:pPr>
+        <w:pStyle w:val="NoSpacing"/>
+        <w:rPr>
+          <w:rFonts w:ascii="Tahoma" w:hAnsi="Tahoma" w:cs="Tahoma"/>
+          <w:sz w:val="20"/>
+          <w:szCs w:val="20"/>
+        </w:rPr>
+      </w:pPr>
+      <w:r>
+        <w:rPr>
+          <w:rFonts w:ascii="Tahoma" w:hAnsi="Tahoma" w:cs="Tahoma"/>
+          <w:b/>
+          <w:sz w:val="20"/>
+          <w:szCs w:val="20"/>
+        </w:rPr>
+        <w:t>(5)</w:t>
+      </w:r>
+      <w:r>
+        <w:rPr>
+          <w:rFonts w:ascii="Tahoma" w:hAnsi="Tahoma" w:cs="Tahoma"/>
+          <w:sz w:val="20"/>
+          <w:szCs w:val="20"/>
+        </w:rPr>
+        <w:tab/>
+        <w:t>_</w:t>
+      </w:r>
+      <w:r>
+        <w:rPr>
+          <w:rFonts w:ascii="Tahoma" w:hAnsi="Tahoma" w:cs="Tahoma"/>
+          <w:sz w:val="20"/>
+          <w:szCs w:val="20"/>
+        </w:rPr>
+        <w:t>H</w:t>
+      </w:r>
+      <w:r>
+        <w:rPr>
+          <w:rFonts w:ascii="Tahoma" w:hAnsi="Tahoma" w:cs="Tahoma"/>
+          <w:sz w:val="20"/>
+          <w:szCs w:val="20"/>
+        </w:rPr>
+        <w:t>____</w:t>
+      </w:r>
+      <w:r>
+        <w:rPr>
+          <w:rFonts w:ascii="Tahoma" w:hAnsi="Tahoma" w:cs="Tahoma"/>
+          <w:sz w:val="20"/>
+          <w:szCs w:val="20"/>
+        </w:rPr>
+        <w:t xml:space="preserve"> bus</w:t>
       </w:r>
       <w:r>
         <w:rPr>
@@ -4409,7 +4692,7 @@
           <w:sz w:val="20"/>
           <w:szCs w:val="20"/>
         </w:rPr>
-        <w:t>c</w:t>
+        <w:t>e</w:t>
       </w:r>
       <w:r>
         <w:rPr>
@@ -4426,7 +4709,22 @@
           <w:szCs w:val="20"/>
         </w:rPr>
         <w:tab/>
-        <w:t>the brain of the computer</w:t>
+      </w:r>
+      <w:r>
+        <w:rPr>
+          <w:rFonts w:ascii="Tahoma" w:hAnsi="Tahoma" w:cs="Tahoma"/>
+          <w:sz w:val="20"/>
+          <w:szCs w:val="20"/>
+        </w:rPr>
+        <w:t>commands the</w:t>
+      </w:r>
+      <w:r>
+        <w:rPr>
+          <w:rFonts w:ascii="Tahoma" w:hAnsi="Tahoma" w:cs="Tahoma"/>
+          <w:sz w:val="20"/>
+          <w:szCs w:val="20"/>
+        </w:rPr>
+        <w:t xml:space="preserve"> CPU is designed to understand</w:t>
       </w:r>
     </w:p>
     <w:p>
@@ -4455,21 +4753,69 @@
           <w:sz w:val="20"/>
           <w:szCs w:val="20"/>
         </w:rPr>
+        <w:t>(6)</w:t>
+      </w:r>
+      <w:r>
+        <w:rPr>
+          <w:rFonts w:ascii="Tahoma" w:hAnsi="Tahoma" w:cs="Tahoma"/>
+          <w:sz w:val="20"/>
+          <w:szCs w:val="20"/>
+        </w:rPr>
+        <w:tab/>
+        <w:t>_</w:t>
+      </w:r>
+      <w:r>
+        <w:rPr>
+          <w:rFonts w:ascii="Tahoma" w:hAnsi="Tahoma" w:cs="Tahoma"/>
+          <w:sz w:val="20"/>
+          <w:szCs w:val="20"/>
+        </w:rPr>
+        <w:t>G</w:t>
+      </w:r>
+      <w:r>
+        <w:rPr>
+          <w:rFonts w:ascii="Tahoma" w:hAnsi="Tahoma" w:cs="Tahoma"/>
+          <w:sz w:val="20"/>
+          <w:szCs w:val="20"/>
+        </w:rPr>
+        <w:t>____</w:t>
+      </w:r>
+      <w:r>
+        <w:rPr>
+          <w:rFonts w:ascii="Tahoma" w:hAnsi="Tahoma" w:cs="Tahoma"/>
+          <w:sz w:val="20"/>
+          <w:szCs w:val="20"/>
+        </w:rPr>
+        <w:t xml:space="preserve"> clock speed</w:t>
+      </w:r>
+      <w:r>
+        <w:rPr>
+          <w:rFonts w:ascii="Tahoma" w:hAnsi="Tahoma" w:cs="Tahoma"/>
+          <w:sz w:val="20"/>
+          <w:szCs w:val="20"/>
+        </w:rPr>
+        <w:tab/>
+      </w:r>
+      <w:r>
+        <w:rPr>
+          <w:rFonts w:ascii="Tahoma" w:hAnsi="Tahoma" w:cs="Tahoma"/>
+          <w:sz w:val="20"/>
+          <w:szCs w:val="20"/>
+        </w:rPr>
+        <w:tab/>
         <w:t>(</w:t>
       </w:r>
       <w:r>
         <w:rPr>
           <w:rFonts w:ascii="Tahoma" w:hAnsi="Tahoma" w:cs="Tahoma"/>
-          <w:b/>
-          <w:sz w:val="20"/>
-          <w:szCs w:val="20"/>
-        </w:rPr>
-        <w:t>4</w:t>
-      </w:r>
-      <w:r>
-        <w:rPr>
-          <w:rFonts w:ascii="Tahoma" w:hAnsi="Tahoma" w:cs="Tahoma"/>
-          <w:b/>
+          <w:sz w:val="20"/>
+          <w:szCs w:val="20"/>
+        </w:rPr>
+        <w:t>f</w:t>
+      </w:r>
+      <w:r>
+        <w:rPr>
+          <w:rFonts w:ascii="Tahoma" w:hAnsi="Tahoma" w:cs="Tahoma"/>
           <w:sz w:val="20"/>
           <w:szCs w:val="20"/>
         </w:rPr>
@@ -4482,15 +4828,69 @@
           <w:szCs w:val="20"/>
         </w:rPr>
         <w:tab/>
-        <w:t>_____</w:t>
-      </w:r>
-      <w:r>
-        <w:rPr>
-          <w:rFonts w:ascii="Tahoma" w:hAnsi="Tahoma" w:cs="Tahoma"/>
-          <w:sz w:val="20"/>
-          <w:szCs w:val="20"/>
-        </w:rPr>
-        <w:t xml:space="preserve"> RAM</w:t>
+        <w:t>tasks performed by the control unit in the CPU</w:t>
+      </w:r>
+    </w:p>
+    <w:p>
+      <w:pPr>
+        <w:pStyle w:val="NoSpacing"/>
+        <w:rPr>
+          <w:rFonts w:ascii="Tahoma" w:hAnsi="Tahoma" w:cs="Tahoma"/>
+          <w:sz w:val="20"/>
+          <w:szCs w:val="20"/>
+        </w:rPr>
+      </w:pPr>
+    </w:p>
+    <w:p>
+      <w:pPr>
+        <w:pStyle w:val="NoSpacing"/>
+        <w:rPr>
+          <w:rFonts w:ascii="Tahoma" w:hAnsi="Tahoma" w:cs="Tahoma"/>
+          <w:sz w:val="20"/>
+          <w:szCs w:val="20"/>
+        </w:rPr>
+      </w:pPr>
+      <w:r>
+        <w:rPr>
+          <w:rFonts w:ascii="Tahoma" w:hAnsi="Tahoma" w:cs="Tahoma"/>
+          <w:b/>
+          <w:sz w:val="20"/>
+          <w:szCs w:val="20"/>
+        </w:rPr>
+        <w:t>(7)</w:t>
+      </w:r>
+      <w:r>
+        <w:rPr>
+          <w:rFonts w:ascii="Tahoma" w:hAnsi="Tahoma" w:cs="Tahoma"/>
+          <w:sz w:val="20"/>
+          <w:szCs w:val="20"/>
+        </w:rPr>
+        <w:tab/>
+        <w:t>_</w:t>
+      </w:r>
+      <w:r>
+        <w:rPr>
+          <w:rFonts w:ascii="Tahoma" w:hAnsi="Tahoma" w:cs="Tahoma"/>
+          <w:sz w:val="20"/>
+          <w:szCs w:val="20"/>
+        </w:rPr>
+        <w:t>C</w:t>
+      </w:r>
+      <w:r>
+        <w:rPr>
+          <w:rFonts w:ascii="Tahoma" w:hAnsi="Tahoma" w:cs="Tahoma"/>
+          <w:sz w:val="20"/>
+          <w:szCs w:val="20"/>
+        </w:rPr>
+        <w:t>____</w:t>
+      </w:r>
+      <w:r>
+        <w:rPr>
+          <w:rFonts w:ascii="Tahoma" w:hAnsi="Tahoma" w:cs="Tahoma"/>
+          <w:sz w:val="20"/>
+          <w:szCs w:val="20"/>
+        </w:rPr>
+        <w:t xml:space="preserve"> CPU</w:t>
       </w:r>
       <w:r>
         <w:rPr>
@@ -4523,7 +4923,7 @@
           <w:sz w:val="20"/>
           <w:szCs w:val="20"/>
         </w:rPr>
-        <w:t>d</w:t>
+        <w:t>g</w:t>
       </w:r>
       <w:r>
         <w:rPr>
@@ -4540,15 +4940,7 @@
           <w:szCs w:val="20"/>
         </w:rPr>
         <w:tab/>
-        <w:t xml:space="preserve">the </w:t>
-      </w:r>
-      <w:r>
-        <w:rPr>
-          <w:rFonts w:ascii="Tahoma" w:hAnsi="Tahoma" w:cs="Tahoma"/>
-          <w:sz w:val="20"/>
-          <w:szCs w:val="20"/>
-        </w:rPr>
-        <w:t>logical aspects of a computer system</w:t>
+        <w:t>measured in cycles per second</w:t>
       </w:r>
     </w:p>
     <w:p>
@@ -4577,21 +4969,61 @@
           <w:sz w:val="20"/>
           <w:szCs w:val="20"/>
         </w:rPr>
+        <w:t>(8)</w:t>
+      </w:r>
+      <w:r>
+        <w:rPr>
+          <w:rFonts w:ascii="Tahoma" w:hAnsi="Tahoma" w:cs="Tahoma"/>
+          <w:sz w:val="20"/>
+          <w:szCs w:val="20"/>
+        </w:rPr>
+        <w:tab/>
+        <w:t>_</w:t>
+      </w:r>
+      <w:r>
+        <w:rPr>
+          <w:rFonts w:ascii="Tahoma" w:hAnsi="Tahoma" w:cs="Tahoma"/>
+          <w:sz w:val="20"/>
+          <w:szCs w:val="20"/>
+        </w:rPr>
+        <w:t>B</w:t>
+      </w:r>
+      <w:r>
+        <w:rPr>
+          <w:rFonts w:ascii="Tahoma" w:hAnsi="Tahoma" w:cs="Tahoma"/>
+          <w:sz w:val="20"/>
+          <w:szCs w:val="20"/>
+        </w:rPr>
+        <w:t>____</w:t>
+      </w:r>
+      <w:r>
+        <w:rPr>
+          <w:rFonts w:ascii="Tahoma" w:hAnsi="Tahoma" w:cs="Tahoma"/>
+          <w:sz w:val="20"/>
+          <w:szCs w:val="20"/>
+        </w:rPr>
+        <w:t xml:space="preserve"> computer organization</w:t>
+      </w:r>
+      <w:r>
+        <w:rPr>
+          <w:rFonts w:ascii="Tahoma" w:hAnsi="Tahoma" w:cs="Tahoma"/>
+          <w:sz w:val="20"/>
+          <w:szCs w:val="20"/>
+        </w:rPr>
+        <w:tab/>
         <w:t>(</w:t>
       </w:r>
       <w:r>
         <w:rPr>
           <w:rFonts w:ascii="Tahoma" w:hAnsi="Tahoma" w:cs="Tahoma"/>
-          <w:b/>
-          <w:sz w:val="20"/>
-          <w:szCs w:val="20"/>
-        </w:rPr>
-        <w:t>5</w:t>
-      </w:r>
-      <w:r>
-        <w:rPr>
-          <w:rFonts w:ascii="Tahoma" w:hAnsi="Tahoma" w:cs="Tahoma"/>
-          <w:b/>
+          <w:sz w:val="20"/>
+          <w:szCs w:val="20"/>
+        </w:rPr>
+        <w:t>h</w:t>
+      </w:r>
+      <w:r>
+        <w:rPr>
+          <w:rFonts w:ascii="Tahoma" w:hAnsi="Tahoma" w:cs="Tahoma"/>
           <w:sz w:val="20"/>
           <w:szCs w:val="20"/>
         </w:rPr>
@@ -4604,23 +5036,76 @@
           <w:szCs w:val="20"/>
         </w:rPr>
         <w:tab/>
-        <w:t>_____</w:t>
-      </w:r>
-      <w:r>
-        <w:rPr>
-          <w:rFonts w:ascii="Tahoma" w:hAnsi="Tahoma" w:cs="Tahoma"/>
-          <w:sz w:val="20"/>
-          <w:szCs w:val="20"/>
-        </w:rPr>
-        <w:t xml:space="preserve"> bus</w:t>
-      </w:r>
-      <w:r>
-        <w:rPr>
-          <w:rFonts w:ascii="Tahoma" w:hAnsi="Tahoma" w:cs="Tahoma"/>
-          <w:sz w:val="20"/>
-          <w:szCs w:val="20"/>
-        </w:rPr>
-        <w:tab/>
+      </w:r>
+      <w:r>
+        <w:rPr>
+          <w:rFonts w:ascii="Tahoma" w:hAnsi="Tahoma" w:cs="Tahoma"/>
+          <w:sz w:val="20"/>
+          <w:szCs w:val="20"/>
+        </w:rPr>
+        <w:t>allows the flow of data and program instructions</w:t>
+      </w:r>
+    </w:p>
+    <w:p>
+      <w:pPr>
+        <w:pStyle w:val="NoSpacing"/>
+        <w:rPr>
+          <w:rFonts w:ascii="Tahoma" w:hAnsi="Tahoma" w:cs="Tahoma"/>
+          <w:sz w:val="20"/>
+          <w:szCs w:val="20"/>
+        </w:rPr>
+      </w:pPr>
+    </w:p>
+    <w:p>
+      <w:pPr>
+        <w:pStyle w:val="NoSpacing"/>
+        <w:rPr>
+          <w:rFonts w:ascii="Tahoma" w:hAnsi="Tahoma" w:cs="Tahoma"/>
+          <w:sz w:val="20"/>
+          <w:szCs w:val="20"/>
+        </w:rPr>
+      </w:pPr>
+      <w:r>
+        <w:rPr>
+          <w:rFonts w:ascii="Tahoma" w:hAnsi="Tahoma" w:cs="Tahoma"/>
+          <w:b/>
+          <w:sz w:val="20"/>
+          <w:szCs w:val="20"/>
+        </w:rPr>
+        <w:t>(9)</w:t>
+      </w:r>
+      <w:r>
+        <w:rPr>
+          <w:rFonts w:ascii="Tahoma" w:hAnsi="Tahoma" w:cs="Tahoma"/>
+          <w:sz w:val="20"/>
+          <w:szCs w:val="20"/>
+        </w:rPr>
+        <w:tab/>
+        <w:t>_</w:t>
+      </w:r>
+      <w:r>
+        <w:rPr>
+          <w:rFonts w:ascii="Tahoma" w:hAnsi="Tahoma" w:cs="Tahoma"/>
+          <w:sz w:val="20"/>
+          <w:szCs w:val="20"/>
+        </w:rPr>
+        <w:t>E</w:t>
+      </w:r>
+      <w:r>
+        <w:rPr>
+          <w:rFonts w:ascii="Tahoma" w:hAnsi="Tahoma" w:cs="Tahoma"/>
+          <w:sz w:val="20"/>
+          <w:szCs w:val="20"/>
+        </w:rPr>
+        <w:t>____</w:t>
+      </w:r>
+      <w:r>
+        <w:rPr>
+          <w:rFonts w:ascii="Tahoma" w:hAnsi="Tahoma" w:cs="Tahoma"/>
+          <w:sz w:val="20"/>
+          <w:szCs w:val="20"/>
+        </w:rPr>
+        <w:t xml:space="preserve"> instruction set</w:t>
       </w:r>
       <w:r>
         <w:rPr>
@@ -4645,7 +5130,7 @@
           <w:sz w:val="20"/>
           <w:szCs w:val="20"/>
         </w:rPr>
-        <w:t>e</w:t>
+        <w:t>i</w:t>
       </w:r>
       <w:r>
         <w:rPr>
@@ -4662,22 +5147,7 @@
           <w:szCs w:val="20"/>
         </w:rPr>
         <w:tab/>
-      </w:r>
-      <w:r>
-        <w:rPr>
-          <w:rFonts w:ascii="Tahoma" w:hAnsi="Tahoma" w:cs="Tahoma"/>
-          <w:sz w:val="20"/>
-          <w:szCs w:val="20"/>
-        </w:rPr>
-        <w:t>commands the</w:t>
-      </w:r>
-      <w:r>
-        <w:rPr>
-          <w:rFonts w:ascii="Tahoma" w:hAnsi="Tahoma" w:cs="Tahoma"/>
-          <w:sz w:val="20"/>
-          <w:szCs w:val="20"/>
-        </w:rPr>
-        <w:t xml:space="preserve"> CPU is designed to understand</w:t>
+        <w:t>slots near the CPU to connect other devices</w:t>
       </w:r>
     </w:p>
     <w:p>
@@ -4706,21 +5176,61 @@
           <w:sz w:val="20"/>
           <w:szCs w:val="20"/>
         </w:rPr>
+        <w:t>(10)</w:t>
+      </w:r>
+      <w:r>
+        <w:rPr>
+          <w:rFonts w:ascii="Tahoma" w:hAnsi="Tahoma" w:cs="Tahoma"/>
+          <w:sz w:val="20"/>
+          <w:szCs w:val="20"/>
+        </w:rPr>
+        <w:tab/>
+        <w:t>_</w:t>
+      </w:r>
+      <w:r>
+        <w:rPr>
+          <w:rFonts w:ascii="Tahoma" w:hAnsi="Tahoma" w:cs="Tahoma"/>
+          <w:sz w:val="20"/>
+          <w:szCs w:val="20"/>
+        </w:rPr>
+        <w:t>A</w:t>
+      </w:r>
+      <w:r>
+        <w:rPr>
+          <w:rFonts w:ascii="Tahoma" w:hAnsi="Tahoma" w:cs="Tahoma"/>
+          <w:sz w:val="20"/>
+          <w:szCs w:val="20"/>
+        </w:rPr>
+        <w:t>____</w:t>
+      </w:r>
+      <w:r>
+        <w:rPr>
+          <w:rFonts w:ascii="Tahoma" w:hAnsi="Tahoma" w:cs="Tahoma"/>
+          <w:sz w:val="20"/>
+          <w:szCs w:val="20"/>
+        </w:rPr>
+        <w:t xml:space="preserve"> hardware standards</w:t>
+      </w:r>
+      <w:r>
+        <w:rPr>
+          <w:rFonts w:ascii="Tahoma" w:hAnsi="Tahoma" w:cs="Tahoma"/>
+          <w:sz w:val="20"/>
+          <w:szCs w:val="20"/>
+        </w:rPr>
+        <w:tab/>
         <w:t>(</w:t>
       </w:r>
       <w:r>
         <w:rPr>
           <w:rFonts w:ascii="Tahoma" w:hAnsi="Tahoma" w:cs="Tahoma"/>
-          <w:b/>
-          <w:sz w:val="20"/>
-          <w:szCs w:val="20"/>
-        </w:rPr>
-        <w:t>6</w:t>
-      </w:r>
-      <w:r>
-        <w:rPr>
-          <w:rFonts w:ascii="Tahoma" w:hAnsi="Tahoma" w:cs="Tahoma"/>
-          <w:b/>
+          <w:sz w:val="20"/>
+          <w:szCs w:val="20"/>
+        </w:rPr>
+        <w:t>j</w:t>
+      </w:r>
+      <w:r>
+        <w:rPr>
+          <w:rFonts w:ascii="Tahoma" w:hAnsi="Tahoma" w:cs="Tahoma"/>
           <w:sz w:val="20"/>
           <w:szCs w:val="20"/>
         </w:rPr>
@@ -4733,623 +5243,70 @@
           <w:szCs w:val="20"/>
         </w:rPr>
         <w:tab/>
-        <w:t>_____</w:t>
-      </w:r>
-      <w:r>
-        <w:rPr>
-          <w:rFonts w:ascii="Tahoma" w:hAnsi="Tahoma" w:cs="Tahoma"/>
-          <w:sz w:val="20"/>
-          <w:szCs w:val="20"/>
-        </w:rPr>
-        <w:t xml:space="preserve"> clock speed</w:t>
-      </w:r>
-      <w:r>
-        <w:rPr>
-          <w:rFonts w:ascii="Tahoma" w:hAnsi="Tahoma" w:cs="Tahoma"/>
-          <w:sz w:val="20"/>
-          <w:szCs w:val="20"/>
-        </w:rPr>
-        <w:tab/>
-      </w:r>
-      <w:r>
-        <w:rPr>
-          <w:rFonts w:ascii="Tahoma" w:hAnsi="Tahoma" w:cs="Tahoma"/>
-          <w:sz w:val="20"/>
-          <w:szCs w:val="20"/>
-        </w:rPr>
-        <w:tab/>
-        <w:t>(</w:t>
-      </w:r>
-      <w:r>
-        <w:rPr>
-          <w:rFonts w:ascii="Tahoma" w:hAnsi="Tahoma" w:cs="Tahoma"/>
-          <w:sz w:val="20"/>
-          <w:szCs w:val="20"/>
-        </w:rPr>
-        <w:t>f</w:t>
-      </w:r>
-      <w:r>
-        <w:rPr>
-          <w:rFonts w:ascii="Tahoma" w:hAnsi="Tahoma" w:cs="Tahoma"/>
-          <w:sz w:val="20"/>
-          <w:szCs w:val="20"/>
-        </w:rPr>
-        <w:t>)</w:t>
-      </w:r>
-      <w:r>
-        <w:rPr>
-          <w:rFonts w:ascii="Tahoma" w:hAnsi="Tahoma" w:cs="Tahoma"/>
-          <w:sz w:val="20"/>
-          <w:szCs w:val="20"/>
-        </w:rPr>
-        <w:tab/>
-        <w:t>task</w:t>
-      </w:r>
-      <w:r>
-        <w:rPr>
-          <w:rFonts w:ascii="Tahoma" w:hAnsi="Tahoma" w:cs="Tahoma"/>
-          <w:sz w:val="20"/>
-          <w:szCs w:val="20"/>
-        </w:rPr>
-        <w:t>s performed by the control unit in the CPU</w:t>
-      </w:r>
-    </w:p>
-    <w:p>
-      <w:pPr>
-        <w:pStyle w:val="NoSpacing"/>
-        <w:rPr>
-          <w:rFonts w:ascii="Tahoma" w:hAnsi="Tahoma" w:cs="Tahoma"/>
-          <w:sz w:val="20"/>
-          <w:szCs w:val="20"/>
-        </w:rPr>
-      </w:pPr>
-    </w:p>
-    <w:p>
-      <w:pPr>
-        <w:pStyle w:val="NoSpacing"/>
-        <w:rPr>
-          <w:rFonts w:ascii="Tahoma" w:hAnsi="Tahoma" w:cs="Tahoma"/>
-          <w:sz w:val="20"/>
-          <w:szCs w:val="20"/>
-        </w:rPr>
-      </w:pPr>
-      <w:r>
-        <w:rPr>
-          <w:rFonts w:ascii="Tahoma" w:hAnsi="Tahoma" w:cs="Tahoma"/>
-          <w:b/>
-          <w:sz w:val="20"/>
-          <w:szCs w:val="20"/>
-        </w:rPr>
-        <w:t>(</w:t>
-      </w:r>
-      <w:r>
-        <w:rPr>
-          <w:rFonts w:ascii="Tahoma" w:hAnsi="Tahoma" w:cs="Tahoma"/>
-          <w:b/>
-          <w:sz w:val="20"/>
-          <w:szCs w:val="20"/>
-        </w:rPr>
-        <w:t>7</w:t>
-      </w:r>
-      <w:r>
-        <w:rPr>
-          <w:rFonts w:ascii="Tahoma" w:hAnsi="Tahoma" w:cs="Tahoma"/>
-          <w:b/>
-          <w:sz w:val="20"/>
-          <w:szCs w:val="20"/>
-        </w:rPr>
-        <w:t>)</w:t>
-      </w:r>
-      <w:r>
-        <w:rPr>
-          <w:rFonts w:ascii="Tahoma" w:hAnsi="Tahoma" w:cs="Tahoma"/>
-          <w:sz w:val="20"/>
-          <w:szCs w:val="20"/>
-        </w:rPr>
-        <w:tab/>
-        <w:t>_____</w:t>
-      </w:r>
-      <w:r>
-        <w:rPr>
-          <w:rFonts w:ascii="Tahoma" w:hAnsi="Tahoma" w:cs="Tahoma"/>
-          <w:sz w:val="20"/>
-          <w:szCs w:val="20"/>
-        </w:rPr>
-        <w:t xml:space="preserve"> CPU</w:t>
-      </w:r>
-      <w:r>
-        <w:rPr>
-          <w:rFonts w:ascii="Tahoma" w:hAnsi="Tahoma" w:cs="Tahoma"/>
-          <w:sz w:val="20"/>
-          <w:szCs w:val="20"/>
-        </w:rPr>
-        <w:tab/>
-      </w:r>
-      <w:r>
-        <w:rPr>
-          <w:rFonts w:ascii="Tahoma" w:hAnsi="Tahoma" w:cs="Tahoma"/>
-          <w:sz w:val="20"/>
-          <w:szCs w:val="20"/>
-        </w:rPr>
-        <w:tab/>
-      </w:r>
-      <w:r>
-        <w:rPr>
-          <w:rFonts w:ascii="Tahoma" w:hAnsi="Tahoma" w:cs="Tahoma"/>
-          <w:sz w:val="20"/>
-          <w:szCs w:val="20"/>
-        </w:rPr>
-        <w:tab/>
-        <w:t>(</w:t>
-      </w:r>
-      <w:r>
-        <w:rPr>
-          <w:rFonts w:ascii="Tahoma" w:hAnsi="Tahoma" w:cs="Tahoma"/>
-          <w:sz w:val="20"/>
-          <w:szCs w:val="20"/>
-        </w:rPr>
-        <w:t>g</w:t>
-      </w:r>
-      <w:r>
-        <w:rPr>
-          <w:rFonts w:ascii="Tahoma" w:hAnsi="Tahoma" w:cs="Tahoma"/>
-          <w:sz w:val="20"/>
-          <w:szCs w:val="20"/>
-        </w:rPr>
-        <w:t>)</w:t>
-      </w:r>
-      <w:r>
-        <w:rPr>
-          <w:rFonts w:ascii="Tahoma" w:hAnsi="Tahoma" w:cs="Tahoma"/>
-          <w:sz w:val="20"/>
-          <w:szCs w:val="20"/>
-        </w:rPr>
-        <w:tab/>
-        <w:t>measured in cycles per second</w:t>
-      </w:r>
-      <w:r>
-        <w:rPr>
-          <w:rFonts w:ascii="Tahoma" w:hAnsi="Tahoma" w:cs="Tahoma"/>
-          <w:sz w:val="20"/>
-          <w:szCs w:val="20"/>
-        </w:rPr>
-        <w:t xml:space="preserve">  </w:t>
-      </w:r>
-    </w:p>
-    <w:p>
-      <w:pPr>
-        <w:pStyle w:val="NoSpacing"/>
-        <w:rPr>
-          <w:rFonts w:ascii="Tahoma" w:hAnsi="Tahoma" w:cs="Tahoma"/>
-          <w:sz w:val="20"/>
-          <w:szCs w:val="20"/>
-        </w:rPr>
-      </w:pPr>
-    </w:p>
-    <w:p>
-      <w:pPr>
-        <w:pStyle w:val="NoSpacing"/>
-        <w:rPr>
-          <w:rFonts w:ascii="Tahoma" w:hAnsi="Tahoma" w:cs="Tahoma"/>
-          <w:sz w:val="20"/>
-          <w:szCs w:val="20"/>
-        </w:rPr>
-      </w:pPr>
-      <w:r>
-        <w:rPr>
-          <w:rFonts w:ascii="Tahoma" w:hAnsi="Tahoma" w:cs="Tahoma"/>
-          <w:b/>
-          <w:sz w:val="20"/>
-          <w:szCs w:val="20"/>
-        </w:rPr>
-        <w:t>(</w:t>
-      </w:r>
-      <w:r>
-        <w:rPr>
-          <w:rFonts w:ascii="Tahoma" w:hAnsi="Tahoma" w:cs="Tahoma"/>
-          <w:b/>
-          <w:sz w:val="20"/>
-          <w:szCs w:val="20"/>
-        </w:rPr>
-        <w:t>8</w:t>
-      </w:r>
-      <w:r>
-        <w:rPr>
-          <w:rFonts w:ascii="Tahoma" w:hAnsi="Tahoma" w:cs="Tahoma"/>
-          <w:b/>
-          <w:sz w:val="20"/>
-          <w:szCs w:val="20"/>
-        </w:rPr>
-        <w:t>)</w:t>
-      </w:r>
-      <w:r>
-        <w:rPr>
-          <w:rFonts w:ascii="Tahoma" w:hAnsi="Tahoma" w:cs="Tahoma"/>
-          <w:sz w:val="20"/>
-          <w:szCs w:val="20"/>
-        </w:rPr>
-        <w:tab/>
-        <w:t>_____</w:t>
-      </w:r>
-      <w:r>
-        <w:rPr>
-          <w:rFonts w:ascii="Tahoma" w:hAnsi="Tahoma" w:cs="Tahoma"/>
-          <w:sz w:val="20"/>
-          <w:szCs w:val="20"/>
-        </w:rPr>
-        <w:t xml:space="preserve"> </w:t>
-      </w:r>
-      <w:r>
-        <w:rPr>
-          <w:rFonts w:ascii="Tahoma" w:hAnsi="Tahoma" w:cs="Tahoma"/>
-          <w:sz w:val="20"/>
-          <w:szCs w:val="20"/>
-        </w:rPr>
-        <w:t>computer organization</w:t>
-      </w:r>
-      <w:r>
-        <w:rPr>
-          <w:rFonts w:ascii="Tahoma" w:hAnsi="Tahoma" w:cs="Tahoma"/>
-          <w:sz w:val="20"/>
-          <w:szCs w:val="20"/>
-        </w:rPr>
-        <w:tab/>
-        <w:t>(</w:t>
-      </w:r>
-      <w:r>
-        <w:rPr>
-          <w:rFonts w:ascii="Tahoma" w:hAnsi="Tahoma" w:cs="Tahoma"/>
-          <w:sz w:val="20"/>
-          <w:szCs w:val="20"/>
-        </w:rPr>
-        <w:t>h</w:t>
-      </w:r>
-      <w:r>
-        <w:rPr>
-          <w:rFonts w:ascii="Tahoma" w:hAnsi="Tahoma" w:cs="Tahoma"/>
-          <w:sz w:val="20"/>
-          <w:szCs w:val="20"/>
-        </w:rPr>
-        <w:t>)</w:t>
-      </w:r>
-      <w:r>
-        <w:rPr>
-          <w:rFonts w:ascii="Tahoma" w:hAnsi="Tahoma" w:cs="Tahoma"/>
-          <w:sz w:val="20"/>
-          <w:szCs w:val="20"/>
-        </w:rPr>
-        <w:tab/>
-      </w:r>
-      <w:r>
-        <w:rPr>
-          <w:rFonts w:ascii="Tahoma" w:hAnsi="Tahoma" w:cs="Tahoma"/>
-          <w:sz w:val="20"/>
-          <w:szCs w:val="20"/>
-        </w:rPr>
-        <w:t>allow</w:t>
-      </w:r>
-      <w:r>
-        <w:rPr>
-          <w:rFonts w:ascii="Tahoma" w:hAnsi="Tahoma" w:cs="Tahoma"/>
-          <w:sz w:val="20"/>
-          <w:szCs w:val="20"/>
-        </w:rPr>
-        <w:t>s</w:t>
-      </w:r>
-      <w:r>
-        <w:rPr>
-          <w:rFonts w:ascii="Tahoma" w:hAnsi="Tahoma" w:cs="Tahoma"/>
-          <w:sz w:val="20"/>
-          <w:szCs w:val="20"/>
-        </w:rPr>
-        <w:t xml:space="preserve"> the flow of data and program instructions</w:t>
-      </w:r>
-    </w:p>
-    <w:p>
-      <w:pPr>
-        <w:pStyle w:val="NoSpacing"/>
-        <w:rPr>
-          <w:rFonts w:ascii="Tahoma" w:hAnsi="Tahoma" w:cs="Tahoma"/>
-          <w:sz w:val="20"/>
-          <w:szCs w:val="20"/>
-        </w:rPr>
-      </w:pPr>
-    </w:p>
-    <w:p>
-      <w:pPr>
-        <w:pStyle w:val="NoSpacing"/>
-        <w:rPr>
-          <w:rFonts w:ascii="Tahoma" w:hAnsi="Tahoma" w:cs="Tahoma"/>
-          <w:sz w:val="20"/>
-          <w:szCs w:val="20"/>
-        </w:rPr>
-      </w:pPr>
-      <w:r>
-        <w:rPr>
-          <w:rFonts w:ascii="Tahoma" w:hAnsi="Tahoma" w:cs="Tahoma"/>
-          <w:b/>
-          <w:sz w:val="20"/>
-          <w:szCs w:val="20"/>
-        </w:rPr>
-        <w:t>(</w:t>
-      </w:r>
-      <w:r>
-        <w:rPr>
-          <w:rFonts w:ascii="Tahoma" w:hAnsi="Tahoma" w:cs="Tahoma"/>
-          <w:b/>
-          <w:sz w:val="20"/>
-          <w:szCs w:val="20"/>
-        </w:rPr>
-        <w:t>9</w:t>
-      </w:r>
-      <w:r>
-        <w:rPr>
-          <w:rFonts w:ascii="Tahoma" w:hAnsi="Tahoma" w:cs="Tahoma"/>
-          <w:b/>
-          <w:sz w:val="20"/>
-          <w:szCs w:val="20"/>
-        </w:rPr>
-        <w:t>)</w:t>
-      </w:r>
-      <w:r>
-        <w:rPr>
-          <w:rFonts w:ascii="Tahoma" w:hAnsi="Tahoma" w:cs="Tahoma"/>
-          <w:sz w:val="20"/>
-          <w:szCs w:val="20"/>
-        </w:rPr>
-        <w:tab/>
-        <w:t>_____</w:t>
-      </w:r>
-      <w:r>
-        <w:rPr>
-          <w:rFonts w:ascii="Tahoma" w:hAnsi="Tahoma" w:cs="Tahoma"/>
-          <w:sz w:val="20"/>
-          <w:szCs w:val="20"/>
-        </w:rPr>
-        <w:t xml:space="preserve"> i</w:t>
-      </w:r>
-      <w:r>
-        <w:rPr>
-          <w:rFonts w:ascii="Tahoma" w:hAnsi="Tahoma" w:cs="Tahoma"/>
-          <w:sz w:val="20"/>
-          <w:szCs w:val="20"/>
-        </w:rPr>
-        <w:t>nstruction set</w:t>
-      </w:r>
-      <w:r>
-        <w:rPr>
-          <w:rFonts w:ascii="Tahoma" w:hAnsi="Tahoma" w:cs="Tahoma"/>
-          <w:sz w:val="20"/>
-          <w:szCs w:val="20"/>
-        </w:rPr>
-        <w:tab/>
-      </w:r>
-      <w:r>
-        <w:rPr>
-          <w:rFonts w:ascii="Tahoma" w:hAnsi="Tahoma" w:cs="Tahoma"/>
-          <w:sz w:val="20"/>
-          <w:szCs w:val="20"/>
-        </w:rPr>
-        <w:tab/>
-        <w:t>(</w:t>
-      </w:r>
-      <w:proofErr w:type="spellStart"/>
-      <w:r>
-        <w:rPr>
-          <w:rFonts w:ascii="Tahoma" w:hAnsi="Tahoma" w:cs="Tahoma"/>
-          <w:sz w:val="20"/>
-          <w:szCs w:val="20"/>
-        </w:rPr>
-        <w:t>i</w:t>
-      </w:r>
-      <w:proofErr w:type="spellEnd"/>
-      <w:r>
-        <w:rPr>
-          <w:rFonts w:ascii="Tahoma" w:hAnsi="Tahoma" w:cs="Tahoma"/>
-          <w:sz w:val="20"/>
-          <w:szCs w:val="20"/>
-        </w:rPr>
-        <w:t>)</w:t>
-      </w:r>
-      <w:r>
-        <w:rPr>
-          <w:rFonts w:ascii="Tahoma" w:hAnsi="Tahoma" w:cs="Tahoma"/>
-          <w:sz w:val="20"/>
-          <w:szCs w:val="20"/>
-        </w:rPr>
-        <w:tab/>
-      </w:r>
-      <w:r>
-        <w:rPr>
-          <w:rFonts w:ascii="Tahoma" w:hAnsi="Tahoma" w:cs="Tahoma"/>
-          <w:sz w:val="20"/>
-          <w:szCs w:val="20"/>
-        </w:rPr>
-        <w:t>slots near the CPU to connect other devices</w:t>
-      </w:r>
-    </w:p>
-    <w:p>
-      <w:pPr>
-        <w:pStyle w:val="NoSpacing"/>
-        <w:rPr>
-          <w:rFonts w:ascii="Tahoma" w:hAnsi="Tahoma" w:cs="Tahoma"/>
-          <w:sz w:val="20"/>
-          <w:szCs w:val="20"/>
-        </w:rPr>
-      </w:pPr>
-    </w:p>
-    <w:p>
-      <w:pPr>
-        <w:pStyle w:val="NoSpacing"/>
-        <w:rPr>
-          <w:rFonts w:ascii="Tahoma" w:hAnsi="Tahoma" w:cs="Tahoma"/>
-          <w:sz w:val="20"/>
-          <w:szCs w:val="20"/>
-        </w:rPr>
-      </w:pPr>
-      <w:r>
-        <w:rPr>
-          <w:rFonts w:ascii="Tahoma" w:hAnsi="Tahoma" w:cs="Tahoma"/>
-          <w:b/>
-          <w:sz w:val="20"/>
-          <w:szCs w:val="20"/>
-        </w:rPr>
-        <w:t>(1</w:t>
-      </w:r>
-      <w:r>
-        <w:rPr>
-          <w:rFonts w:ascii="Tahoma" w:hAnsi="Tahoma" w:cs="Tahoma"/>
-          <w:b/>
-          <w:sz w:val="20"/>
-          <w:szCs w:val="20"/>
-        </w:rPr>
-        <w:t>0</w:t>
-      </w:r>
-      <w:r>
-        <w:rPr>
-          <w:rFonts w:ascii="Tahoma" w:hAnsi="Tahoma" w:cs="Tahoma"/>
-          <w:b/>
-          <w:sz w:val="20"/>
-          <w:szCs w:val="20"/>
-        </w:rPr>
-        <w:t>)</w:t>
-      </w:r>
-      <w:r>
-        <w:rPr>
-          <w:rFonts w:ascii="Tahoma" w:hAnsi="Tahoma" w:cs="Tahoma"/>
-          <w:sz w:val="20"/>
-          <w:szCs w:val="20"/>
-        </w:rPr>
-        <w:tab/>
-        <w:t>_____</w:t>
-      </w:r>
-      <w:r>
-        <w:rPr>
-          <w:rFonts w:ascii="Tahoma" w:hAnsi="Tahoma" w:cs="Tahoma"/>
-          <w:sz w:val="20"/>
-          <w:szCs w:val="20"/>
-        </w:rPr>
-        <w:t xml:space="preserve"> </w:t>
-      </w:r>
-      <w:r>
-        <w:rPr>
-          <w:rFonts w:ascii="Tahoma" w:hAnsi="Tahoma" w:cs="Tahoma"/>
-          <w:sz w:val="20"/>
-          <w:szCs w:val="20"/>
-        </w:rPr>
-        <w:t>hardware standards</w:t>
-      </w:r>
-      <w:r>
-        <w:rPr>
-          <w:rFonts w:ascii="Tahoma" w:hAnsi="Tahoma" w:cs="Tahoma"/>
-          <w:sz w:val="20"/>
-          <w:szCs w:val="20"/>
-        </w:rPr>
-        <w:tab/>
-        <w:t>(</w:t>
-      </w:r>
-      <w:r>
-        <w:rPr>
-          <w:rFonts w:ascii="Tahoma" w:hAnsi="Tahoma" w:cs="Tahoma"/>
-          <w:sz w:val="20"/>
-          <w:szCs w:val="20"/>
-        </w:rPr>
-        <w:t>j</w:t>
-      </w:r>
-      <w:r>
-        <w:rPr>
-          <w:rFonts w:ascii="Tahoma" w:hAnsi="Tahoma" w:cs="Tahoma"/>
-          <w:sz w:val="20"/>
-          <w:szCs w:val="20"/>
-        </w:rPr>
-        <w:t>)</w:t>
-      </w:r>
-      <w:r>
-        <w:rPr>
-          <w:rFonts w:ascii="Tahoma" w:hAnsi="Tahoma" w:cs="Tahoma"/>
-          <w:sz w:val="20"/>
-          <w:szCs w:val="20"/>
-        </w:rPr>
-        <w:tab/>
-      </w:r>
-      <w:r>
-        <w:rPr>
-          <w:rFonts w:ascii="Tahoma" w:hAnsi="Tahoma" w:cs="Tahoma"/>
-          <w:sz w:val="20"/>
-          <w:szCs w:val="20"/>
-        </w:rPr>
-        <w:t>an important consideration when</w:t>
-      </w:r>
-      <w:r>
-        <w:rPr>
-          <w:rFonts w:ascii="Tahoma" w:hAnsi="Tahoma" w:cs="Tahoma"/>
-          <w:sz w:val="20"/>
-          <w:szCs w:val="20"/>
-        </w:rPr>
-        <w:t xml:space="preserve"> buying a </w:t>
-      </w:r>
-      <w:r>
-        <w:rPr>
-          <w:rFonts w:ascii="Tahoma" w:hAnsi="Tahoma" w:cs="Tahoma"/>
-          <w:sz w:val="20"/>
-          <w:szCs w:val="20"/>
-        </w:rPr>
-        <w:tab/>
-      </w:r>
-      <w:r>
-        <w:rPr>
-          <w:rFonts w:ascii="Tahoma" w:hAnsi="Tahoma" w:cs="Tahoma"/>
-          <w:sz w:val="20"/>
-          <w:szCs w:val="20"/>
-        </w:rPr>
-        <w:tab/>
-      </w:r>
-      <w:r>
-        <w:rPr>
-          <w:rFonts w:ascii="Tahoma" w:hAnsi="Tahoma" w:cs="Tahoma"/>
-          <w:sz w:val="20"/>
-          <w:szCs w:val="20"/>
-        </w:rPr>
-        <w:tab/>
-      </w:r>
-      <w:r>
-        <w:rPr>
-          <w:rFonts w:ascii="Tahoma" w:hAnsi="Tahoma" w:cs="Tahoma"/>
-          <w:sz w:val="20"/>
-          <w:szCs w:val="20"/>
-        </w:rPr>
-        <w:tab/>
-      </w:r>
-      <w:r>
-        <w:rPr>
-          <w:rFonts w:ascii="Tahoma" w:hAnsi="Tahoma" w:cs="Tahoma"/>
-          <w:sz w:val="20"/>
-          <w:szCs w:val="20"/>
-        </w:rPr>
-        <w:tab/>
-      </w:r>
-      <w:r>
-        <w:rPr>
-          <w:rFonts w:ascii="Tahoma" w:hAnsi="Tahoma" w:cs="Tahoma"/>
-          <w:sz w:val="20"/>
-          <w:szCs w:val="20"/>
-        </w:rPr>
-        <w:tab/>
-      </w:r>
-      <w:r>
-        <w:rPr>
-          <w:rFonts w:ascii="Tahoma" w:hAnsi="Tahoma" w:cs="Tahoma"/>
-          <w:sz w:val="20"/>
-          <w:szCs w:val="20"/>
-        </w:rPr>
-        <w:tab/>
-      </w:r>
-      <w:r>
-        <w:rPr>
-          <w:rFonts w:ascii="Tahoma" w:hAnsi="Tahoma" w:cs="Tahoma"/>
-          <w:sz w:val="20"/>
-          <w:szCs w:val="20"/>
-        </w:rPr>
+      </w:r>
+      <w:r>
+        <w:rPr>
+          <w:rFonts w:ascii="Tahoma" w:hAnsi="Tahoma" w:cs="Tahoma"/>
+          <w:sz w:val="20"/>
+          <w:szCs w:val="20"/>
+        </w:rPr>
+        <w:t xml:space="preserve">an important consideration when buying a </w:t>
+      </w:r>
+      <w:r>
+        <w:rPr>
+          <w:rFonts w:ascii="Tahoma" w:hAnsi="Tahoma" w:cs="Tahoma"/>
+          <w:sz w:val="20"/>
+          <w:szCs w:val="20"/>
+        </w:rPr>
+        <w:tab/>
+      </w:r>
+      <w:r>
+        <w:rPr>
+          <w:rFonts w:ascii="Tahoma" w:hAnsi="Tahoma" w:cs="Tahoma"/>
+          <w:sz w:val="20"/>
+          <w:szCs w:val="20"/>
+        </w:rPr>
+        <w:tab/>
+      </w:r>
+      <w:r>
+        <w:rPr>
+          <w:rFonts w:ascii="Tahoma" w:hAnsi="Tahoma" w:cs="Tahoma"/>
+          <w:sz w:val="20"/>
+          <w:szCs w:val="20"/>
+        </w:rPr>
+        <w:tab/>
+      </w:r>
+      <w:r>
+        <w:rPr>
+          <w:rFonts w:ascii="Tahoma" w:hAnsi="Tahoma" w:cs="Tahoma"/>
+          <w:sz w:val="20"/>
+          <w:szCs w:val="20"/>
+        </w:rPr>
+        <w:tab/>
+      </w:r>
+      <w:r>
+        <w:rPr>
+          <w:rFonts w:ascii="Tahoma" w:hAnsi="Tahoma" w:cs="Tahoma"/>
+          <w:sz w:val="20"/>
+          <w:szCs w:val="20"/>
+        </w:rPr>
+        <w:tab/>
+      </w:r>
+      <w:r>
+        <w:rPr>
+          <w:rFonts w:ascii="Tahoma" w:hAnsi="Tahoma" w:cs="Tahoma"/>
+          <w:sz w:val="20"/>
+          <w:szCs w:val="20"/>
+        </w:rPr>
+        <w:tab/>
+      </w:r>
+      <w:r>
+        <w:rPr>
+          <w:rFonts w:ascii="Tahoma" w:hAnsi="Tahoma" w:cs="Tahoma"/>
+          <w:sz w:val="20"/>
+          <w:szCs w:val="20"/>
+        </w:rPr>
+        <w:tab/>
         <w:t>computer</w:t>
       </w:r>
     </w:p>
@@ -5606,6 +5563,17 @@
                 <w:szCs w:val="20"/>
               </w:rPr>
             </w:pPr>
+            <w:r>
+              <w:rPr>
+                <w:rFonts w:ascii="Tahoma" w:hAnsi="Tahoma" w:cs="Tahoma"/>
+                <w:b/>
+                <w:bCs/>
+                <w:sz w:val="20"/>
+                <w:szCs w:val="20"/>
+              </w:rPr>
+              <w:lastRenderedPageBreak/>
+              <w:t>The main functions of the CPU are fetching program instructions, decoding each instruction that is fetched, and performing the indicated sequence of operations on the correct data.</w:t>
+            </w:r>
           </w:p>
           <w:p>
             <w:pPr>
@@ -5817,6 +5785,16 @@
                 <w:szCs w:val="20"/>
               </w:rPr>
             </w:pPr>
+            <w:r>
+              <w:rPr>
+                <w:rFonts w:ascii="Tahoma" w:hAnsi="Tahoma" w:cs="Tahoma"/>
+                <w:b/>
+                <w:bCs/>
+                <w:sz w:val="20"/>
+                <w:szCs w:val="20"/>
+              </w:rPr>
+              <w:t>The ALU is a component within the CPU. Its main functions are carrying out the logic operations, such as comparisons, addition, and multiplication during the program execution. It usually has two data inputs and one data output.</w:t>
+            </w:r>
           </w:p>
           <w:p>
             <w:pPr>
@@ -6028,9 +6006,7 @@
                 <w:szCs w:val="20"/>
               </w:rPr>
             </w:pPr>
-          </w:p>
-          <w:p>
-            <w:pPr>
+            <w:r>
               <w:rPr>
                 <w:rFonts w:ascii="Tahoma" w:hAnsi="Tahoma" w:cs="Tahoma"/>
                 <w:b/>
@@ -6038,10 +6014,9 @@
                 <w:sz w:val="20"/>
                 <w:szCs w:val="20"/>
               </w:rPr>
-            </w:pPr>
-          </w:p>
-          <w:p>
-            <w:pPr>
+              <w:t xml:space="preserve">The interrupt process is as follows. First, </w:t>
+            </w:r>
+            <w:r>
               <w:rPr>
                 <w:rFonts w:ascii="Tahoma" w:hAnsi="Tahoma" w:cs="Tahoma"/>
                 <w:b/>
@@ -6049,7 +6024,8 @@
                 <w:sz w:val="20"/>
                 <w:szCs w:val="20"/>
               </w:rPr>
-            </w:pPr>
+              <w:t xml:space="preserve">the CPU detects an interrupt signal. It then saves the program’s state and variable information. The interrupt request number or device ID is used to find the interrupt service routine. The address of the service routine is retrieved and placed into the program counter. Execution resumes with the service routine. After the interrupt service has completed, the system restores the program’s state and variable information and resumes program execution. </w:t>
+            </w:r>
           </w:p>
           <w:p>
             <w:pPr>
@@ -6062,6 +6038,28 @@
               </w:rPr>
             </w:pPr>
           </w:p>
+          <w:p>
+            <w:pPr>
+              <w:rPr>
+                <w:rFonts w:ascii="Tahoma" w:hAnsi="Tahoma" w:cs="Tahoma"/>
+                <w:b/>
+                <w:bCs/>
+                <w:sz w:val="20"/>
+                <w:szCs w:val="20"/>
+              </w:rPr>
+            </w:pPr>
+          </w:p>
+          <w:p>
+            <w:pPr>
+              <w:rPr>
+                <w:rFonts w:ascii="Tahoma" w:hAnsi="Tahoma" w:cs="Tahoma"/>
+                <w:b/>
+                <w:bCs/>
+                <w:sz w:val="20"/>
+                <w:szCs w:val="20"/>
+              </w:rPr>
+            </w:pPr>
+          </w:p>
         </w:tc>
       </w:tr>
     </w:tbl>
@@ -6114,8 +6112,6 @@
         </w:rPr>
         <w:tab/>
       </w:r>
-      <w:bookmarkStart w:id="0" w:name="_GoBack"/>
-      <w:bookmarkEnd w:id="0"/>
       <w:r>
         <w:rPr>
           <w:rFonts w:ascii="Tahoma" w:hAnsi="Tahoma" w:cs="Tahoma"/>
@@ -6466,9 +6462,7 @@
                 <w:szCs w:val="20"/>
               </w:rPr>
             </w:pPr>
-          </w:p>
-          <w:p>
-            <w:pPr>
+            <w:r>
               <w:rPr>
                 <w:rFonts w:ascii="Tahoma" w:hAnsi="Tahoma" w:cs="Tahoma"/>
                 <w:b/>
@@ -6476,10 +6470,9 @@
                 <w:sz w:val="20"/>
                 <w:szCs w:val="20"/>
               </w:rPr>
-            </w:pPr>
-          </w:p>
-          <w:p>
-            <w:pPr>
+              <w:t xml:space="preserve">There are 8 bits needed for the opcode which means 16 bits are left over </w:t>
+            </w:r>
+            <w:r>
               <w:rPr>
                 <w:rFonts w:ascii="Tahoma" w:hAnsi="Tahoma" w:cs="Tahoma"/>
                 <w:b/>
@@ -6487,7 +6480,10 @@
                 <w:sz w:val="20"/>
                 <w:szCs w:val="20"/>
               </w:rPr>
-            </w:pPr>
+              <w:t>for the address part of the instruction.</w:t>
+            </w:r>
+            <w:bookmarkStart w:id="0" w:name="_GoBack"/>
+            <w:bookmarkEnd w:id="0"/>
           </w:p>
           <w:p>
             <w:pPr>
@@ -6500,6 +6496,28 @@
               </w:rPr>
             </w:pPr>
           </w:p>
+          <w:p>
+            <w:pPr>
+              <w:rPr>
+                <w:rFonts w:ascii="Tahoma" w:hAnsi="Tahoma" w:cs="Tahoma"/>
+                <w:b/>
+                <w:bCs/>
+                <w:sz w:val="20"/>
+                <w:szCs w:val="20"/>
+              </w:rPr>
+            </w:pPr>
+          </w:p>
+          <w:p>
+            <w:pPr>
+              <w:rPr>
+                <w:rFonts w:ascii="Tahoma" w:hAnsi="Tahoma" w:cs="Tahoma"/>
+                <w:b/>
+                <w:bCs/>
+                <w:sz w:val="20"/>
+                <w:szCs w:val="20"/>
+              </w:rPr>
+            </w:pPr>
+          </w:p>
         </w:tc>
       </w:tr>
     </w:tbl>
@@ -6525,8 +6543,8 @@
       </w:pPr>
     </w:p>
     <w:sectPr>
-      <w:headerReference w:type="default" r:id="rId8"/>
-      <w:footerReference w:type="default" r:id="rId9"/>
+      <w:headerReference w:type="default" r:id="rId9"/>
+      <w:footerReference w:type="default" r:id="rId10"/>
       <w:type w:val="nextColumn"/>
       <w:pgSz w:w="12240" w:h="15840"/>
       <w:pgMar w:top="1440" w:right="1800" w:bottom="1440" w:left="1800" w:header="720" w:footer="720" w:gutter="0"/>
@@ -6539,7 +6557,7 @@
 </file>
 
 <file path=word/endnotes.xml><?xml version="1.0" encoding="utf-8"?>
-<w:endnotes xmlns:wpc="http://schemas.microsoft.com/office/word/2010/wordprocessingCanvas" xmlns:cx="http://schemas.microsoft.com/office/drawing/2014/chartex" xmlns:cx1="http://schemas.microsoft.com/office/drawing/2015/9/8/chartex" xmlns:cx2="http://schemas.microsoft.com/office/drawing/2015/10/21/chartex" xmlns:cx3="http://schemas.microsoft.com/office/drawing/2016/5/9/chartex" xmlns:cx4="http://schemas.microsoft.com/office/drawing/2016/5/10/chartex" xmlns:cx5="http://schemas.microsoft.com/office/drawing/2016/5/11/chartex" xmlns:mc="http://schemas.openxmlformats.org/markup-compatibility/2006" xmlns:o="urn:schemas-microsoft-com:office:office" xmlns:r="http://schemas.openxmlformats.org/officeDocument/2006/relationships" xmlns:m="http://schemas.openxmlformats.org/officeDocument/2006/math" xmlns:v="urn:schemas-microsoft-com:vml" xmlns:wp14="http://schemas.microsoft.com/office/word/2010/wordprocessingDrawing" xmlns:wp="http://schemas.openxmlformats.org/drawingml/2006/wordprocessingDrawing" xmlns:w10="urn:schemas-microsoft-com:office:word" xmlns:w="http://schemas.openxmlformats.org/wordprocessingml/2006/main" xmlns:w14="http://schemas.microsoft.com/office/word/2010/wordml" xmlns:w15="http://schemas.microsoft.com/office/word/2012/wordml" xmlns:w16se="http://schemas.microsoft.com/office/word/2015/wordml/symex" xmlns:wpg="http://schemas.microsoft.com/office/word/2010/wordprocessingGroup" xmlns:wpi="http://schemas.microsoft.com/office/word/2010/wordprocessingInk" xmlns:wne="http://schemas.microsoft.com/office/word/2006/wordml" xmlns:wps="http://schemas.microsoft.com/office/word/2010/wordprocessingShape" mc:Ignorable="w14 w15 w16se wp14">
+<w:endnotes xmlns:wpc="http://schemas.microsoft.com/office/word/2010/wordprocessingCanvas" xmlns:cx="http://schemas.microsoft.com/office/drawing/2014/chartex" xmlns:cx1="http://schemas.microsoft.com/office/drawing/2015/9/8/chartex" xmlns:cx2="http://schemas.microsoft.com/office/drawing/2015/10/21/chartex" xmlns:cx3="http://schemas.microsoft.com/office/drawing/2016/5/9/chartex" xmlns:cx4="http://schemas.microsoft.com/office/drawing/2016/5/10/chartex" xmlns:cx5="http://schemas.microsoft.com/office/drawing/2016/5/11/chartex" xmlns:cx6="http://schemas.microsoft.com/office/drawing/2016/5/12/chartex" xmlns:cx7="http://schemas.microsoft.com/office/drawing/2016/5/13/chartex" xmlns:cx8="http://schemas.microsoft.com/office/drawing/2016/5/14/chartex" xmlns:mc="http://schemas.openxmlformats.org/markup-compatibility/2006" xmlns:aink="http://schemas.microsoft.com/office/drawing/2016/ink" xmlns:am3d="http://schemas.microsoft.com/office/drawing/2017/model3d" xmlns:o="urn:schemas-microsoft-com:office:office" xmlns:r="http://schemas.openxmlformats.org/officeDocument/2006/relationships" xmlns:m="http://schemas.openxmlformats.org/officeDocument/2006/math" xmlns:v="urn:schemas-microsoft-com:vml" xmlns:wp14="http://schemas.microsoft.com/office/word/2010/wordprocessingDrawing" xmlns:wp="http://schemas.openxmlformats.org/drawingml/2006/wordprocessingDrawing" xmlns:w10="urn:schemas-microsoft-com:office:word" xmlns:w="http://schemas.openxmlformats.org/wordprocessingml/2006/main" xmlns:w14="http://schemas.microsoft.com/office/word/2010/wordml" xmlns:w15="http://schemas.microsoft.com/office/word/2012/wordml" xmlns:w16cid="http://schemas.microsoft.com/office/word/2016/wordml/cid" xmlns:w16se="http://schemas.microsoft.com/office/word/2015/wordml/symex" xmlns:wpg="http://schemas.microsoft.com/office/word/2010/wordprocessingGroup" xmlns:wpi="http://schemas.microsoft.com/office/word/2010/wordprocessingInk" xmlns:wne="http://schemas.microsoft.com/office/word/2006/wordml" xmlns:wps="http://schemas.microsoft.com/office/word/2010/wordprocessingShape" mc:Ignorable="w14 w15 w16se w16cid wp14">
   <w:endnote w:type="separator" w:id="-1">
     <w:p>
       <w:r>
@@ -6558,7 +6576,7 @@
 </file>
 
 <file path=word/footer1.xml><?xml version="1.0" encoding="utf-8"?>
-<w:ftr xmlns:wpc="http://schemas.microsoft.com/office/word/2010/wordprocessingCanvas" xmlns:cx="http://schemas.microsoft.com/office/drawing/2014/chartex" xmlns:cx1="http://schemas.microsoft.com/office/drawing/2015/9/8/chartex" xmlns:cx2="http://schemas.microsoft.com/office/drawing/2015/10/21/chartex" xmlns:cx3="http://schemas.microsoft.com/office/drawing/2016/5/9/chartex" xmlns:cx4="http://schemas.microsoft.com/office/drawing/2016/5/10/chartex" xmlns:cx5="http://schemas.microsoft.com/office/drawing/2016/5/11/chartex" xmlns:mc="http://schemas.openxmlformats.org/markup-compatibility/2006" xmlns:o="urn:schemas-microsoft-com:office:office" xmlns:r="http://schemas.openxmlformats.org/officeDocument/2006/relationships" xmlns:m="http://schemas.openxmlformats.org/officeDocument/2006/math" xmlns:v="urn:schemas-microsoft-com:vml" xmlns:wp14="http://schemas.microsoft.com/office/word/2010/wordprocessingDrawing" xmlns:wp="http://schemas.openxmlformats.org/drawingml/2006/wordprocessingDrawing" xmlns:w10="urn:schemas-microsoft-com:office:word" xmlns:w="http://schemas.openxmlformats.org/wordprocessingml/2006/main" xmlns:w14="http://schemas.microsoft.com/office/word/2010/wordml" xmlns:w15="http://schemas.microsoft.com/office/word/2012/wordml" xmlns:w16se="http://schemas.microsoft.com/office/word/2015/wordml/symex" xmlns:wpg="http://schemas.microsoft.com/office/word/2010/wordprocessingGroup" xmlns:wpi="http://schemas.microsoft.com/office/word/2010/wordprocessingInk" xmlns:wne="http://schemas.microsoft.com/office/word/2006/wordml" xmlns:wps="http://schemas.microsoft.com/office/word/2010/wordprocessingShape" mc:Ignorable="w14 w15 w16se wp14">
+<w:ftr xmlns:wpc="http://schemas.microsoft.com/office/word/2010/wordprocessingCanvas" xmlns:cx="http://schemas.microsoft.com/office/drawing/2014/chartex" xmlns:cx1="http://schemas.microsoft.com/office/drawing/2015/9/8/chartex" xmlns:cx2="http://schemas.microsoft.com/office/drawing/2015/10/21/chartex" xmlns:cx3="http://schemas.microsoft.com/office/drawing/2016/5/9/chartex" xmlns:cx4="http://schemas.microsoft.com/office/drawing/2016/5/10/chartex" xmlns:cx5="http://schemas.microsoft.com/office/drawing/2016/5/11/chartex" xmlns:cx6="http://schemas.microsoft.com/office/drawing/2016/5/12/chartex" xmlns:cx7="http://schemas.microsoft.com/office/drawing/2016/5/13/chartex" xmlns:cx8="http://schemas.microsoft.com/office/drawing/2016/5/14/chartex" xmlns:mc="http://schemas.openxmlformats.org/markup-compatibility/2006" xmlns:aink="http://schemas.microsoft.com/office/drawing/2016/ink" xmlns:am3d="http://schemas.microsoft.com/office/drawing/2017/model3d" xmlns:o="urn:schemas-microsoft-com:office:office" xmlns:r="http://schemas.openxmlformats.org/officeDocument/2006/relationships" xmlns:m="http://schemas.openxmlformats.org/officeDocument/2006/math" xmlns:v="urn:schemas-microsoft-com:vml" xmlns:wp14="http://schemas.microsoft.com/office/word/2010/wordprocessingDrawing" xmlns:wp="http://schemas.openxmlformats.org/drawingml/2006/wordprocessingDrawing" xmlns:w10="urn:schemas-microsoft-com:office:word" xmlns:w="http://schemas.openxmlformats.org/wordprocessingml/2006/main" xmlns:w14="http://schemas.microsoft.com/office/word/2010/wordml" xmlns:w15="http://schemas.microsoft.com/office/word/2012/wordml" xmlns:w16cid="http://schemas.microsoft.com/office/word/2016/wordml/cid" xmlns:w16se="http://schemas.microsoft.com/office/word/2015/wordml/symex" xmlns:wpg="http://schemas.microsoft.com/office/word/2010/wordprocessingGroup" xmlns:wpi="http://schemas.microsoft.com/office/word/2010/wordprocessingInk" xmlns:wne="http://schemas.microsoft.com/office/word/2006/wordml" xmlns:wps="http://schemas.microsoft.com/office/word/2010/wordprocessingShape" mc:Ignorable="w14 w15 w16se w16cid wp14">
   <w:p>
     <w:pPr>
       <w:pStyle w:val="Footer"/>
@@ -6602,7 +6620,7 @@
         <w:rFonts w:ascii="Tahoma" w:hAnsi="Tahoma" w:cs="Tahoma"/>
         <w:noProof/>
       </w:rPr>
-      <w:t>1</w:t>
+      <w:t>3</w:t>
     </w:r>
     <w:r>
       <w:rPr>
@@ -6710,7 +6728,7 @@
 </file>
 
 <file path=word/footnotes.xml><?xml version="1.0" encoding="utf-8"?>
-<w:footnotes xmlns:wpc="http://schemas.microsoft.com/office/word/2010/wordprocessingCanvas" xmlns:cx="http://schemas.microsoft.com/office/drawing/2014/chartex" xmlns:cx1="http://schemas.microsoft.com/office/drawing/2015/9/8/chartex" xmlns:cx2="http://schemas.microsoft.com/office/drawing/2015/10/21/chartex" xmlns:cx3="http://schemas.microsoft.com/office/drawing/2016/5/9/chartex" xmlns:cx4="http://schemas.microsoft.com/office/drawing/2016/5/10/chartex" xmlns:cx5="http://schemas.microsoft.com/office/drawing/2016/5/11/chartex" xmlns:mc="http://schemas.openxmlformats.org/markup-compatibility/2006" xmlns:o="urn:schemas-microsoft-com:office:office" xmlns:r="http://schemas.openxmlformats.org/officeDocument/2006/relationships" xmlns:m="http://schemas.openxmlformats.org/officeDocument/2006/math" xmlns:v="urn:schemas-microsoft-com:vml" xmlns:wp14="http://schemas.microsoft.com/office/word/2010/wordprocessingDrawing" xmlns:wp="http://schemas.openxmlformats.org/drawingml/2006/wordprocessingDrawing" xmlns:w10="urn:schemas-microsoft-com:office:word" xmlns:w="http://schemas.openxmlformats.org/wordprocessingml/2006/main" xmlns:w14="http://schemas.microsoft.com/office/word/2010/wordml" xmlns:w15="http://schemas.microsoft.com/office/word/2012/wordml" xmlns:w16se="http://schemas.microsoft.com/office/word/2015/wordml/symex" xmlns:wpg="http://schemas.microsoft.com/office/word/2010/wordprocessingGroup" xmlns:wpi="http://schemas.microsoft.com/office/word/2010/wordprocessingInk" xmlns:wne="http://schemas.microsoft.com/office/word/2006/wordml" xmlns:wps="http://schemas.microsoft.com/office/word/2010/wordprocessingShape" mc:Ignorable="w14 w15 w16se wp14">
+<w:footnotes xmlns:wpc="http://schemas.microsoft.com/office/word/2010/wordprocessingCanvas" xmlns:cx="http://schemas.microsoft.com/office/drawing/2014/chartex" xmlns:cx1="http://schemas.microsoft.com/office/drawing/2015/9/8/chartex" xmlns:cx2="http://schemas.microsoft.com/office/drawing/2015/10/21/chartex" xmlns:cx3="http://schemas.microsoft.com/office/drawing/2016/5/9/chartex" xmlns:cx4="http://schemas.microsoft.com/office/drawing/2016/5/10/chartex" xmlns:cx5="http://schemas.microsoft.com/office/drawing/2016/5/11/chartex" xmlns:cx6="http://schemas.microsoft.com/office/drawing/2016/5/12/chartex" xmlns:cx7="http://schemas.microsoft.com/office/drawing/2016/5/13/chartex" xmlns:cx8="http://schemas.microsoft.com/office/drawing/2016/5/14/chartex" xmlns:mc="http://schemas.openxmlformats.org/markup-compatibility/2006" xmlns:aink="http://schemas.microsoft.com/office/drawing/2016/ink" xmlns:am3d="http://schemas.microsoft.com/office/drawing/2017/model3d" xmlns:o="urn:schemas-microsoft-com:office:office" xmlns:r="http://schemas.openxmlformats.org/officeDocument/2006/relationships" xmlns:m="http://schemas.openxmlformats.org/officeDocument/2006/math" xmlns:v="urn:schemas-microsoft-com:vml" xmlns:wp14="http://schemas.microsoft.com/office/word/2010/wordprocessingDrawing" xmlns:wp="http://schemas.openxmlformats.org/drawingml/2006/wordprocessingDrawing" xmlns:w10="urn:schemas-microsoft-com:office:word" xmlns:w="http://schemas.openxmlformats.org/wordprocessingml/2006/main" xmlns:w14="http://schemas.microsoft.com/office/word/2010/wordml" xmlns:w15="http://schemas.microsoft.com/office/word/2012/wordml" xmlns:w16cid="http://schemas.microsoft.com/office/word/2016/wordml/cid" xmlns:w16se="http://schemas.microsoft.com/office/word/2015/wordml/symex" xmlns:wpg="http://schemas.microsoft.com/office/word/2010/wordprocessingGroup" xmlns:wpi="http://schemas.microsoft.com/office/word/2010/wordprocessingInk" xmlns:wne="http://schemas.microsoft.com/office/word/2006/wordml" xmlns:wps="http://schemas.microsoft.com/office/word/2010/wordprocessingShape" mc:Ignorable="w14 w15 w16se w16cid wp14">
   <w:footnote w:type="separator" w:id="-1">
     <w:p>
       <w:r>
@@ -6729,7 +6747,7 @@
 </file>
 
 <file path=word/header1.xml><?xml version="1.0" encoding="utf-8"?>
-<w:hdr xmlns:wpc="http://schemas.microsoft.com/office/word/2010/wordprocessingCanvas" xmlns:cx="http://schemas.microsoft.com/office/drawing/2014/chartex" xmlns:cx1="http://schemas.microsoft.com/office/drawing/2015/9/8/chartex" xmlns:cx2="http://schemas.microsoft.com/office/drawing/2015/10/21/chartex" xmlns:cx3="http://schemas.microsoft.com/office/drawing/2016/5/9/chartex" xmlns:cx4="http://schemas.microsoft.com/office/drawing/2016/5/10/chartex" xmlns:cx5="http://schemas.microsoft.com/office/drawing/2016/5/11/chartex" xmlns:mc="http://schemas.openxmlformats.org/markup-compatibility/2006" xmlns:o="urn:schemas-microsoft-com:office:office" xmlns:r="http://schemas.openxmlformats.org/officeDocument/2006/relationships" xmlns:m="http://schemas.openxmlformats.org/officeDocument/2006/math" xmlns:v="urn:schemas-microsoft-com:vml" xmlns:wp14="http://schemas.microsoft.com/office/word/2010/wordprocessingDrawing" xmlns:wp="http://schemas.openxmlformats.org/drawingml/2006/wordprocessingDrawing" xmlns:w10="urn:schemas-microsoft-com:office:word" xmlns:w="http://schemas.openxmlformats.org/wordprocessingml/2006/main" xmlns:w14="http://schemas.microsoft.com/office/word/2010/wordml" xmlns:w15="http://schemas.microsoft.com/office/word/2012/wordml" xmlns:w16se="http://schemas.microsoft.com/office/word/2015/wordml/symex" xmlns:wpg="http://schemas.microsoft.com/office/word/2010/wordprocessingGroup" xmlns:wpi="http://schemas.microsoft.com/office/word/2010/wordprocessingInk" xmlns:wne="http://schemas.microsoft.com/office/word/2006/wordml" xmlns:wps="http://schemas.microsoft.com/office/word/2010/wordprocessingShape" mc:Ignorable="w14 w15 w16se wp14">
+<w:hdr xmlns:wpc="http://schemas.microsoft.com/office/word/2010/wordprocessingCanvas" xmlns:cx="http://schemas.microsoft.com/office/drawing/2014/chartex" xmlns:cx1="http://schemas.microsoft.com/office/drawing/2015/9/8/chartex" xmlns:cx2="http://schemas.microsoft.com/office/drawing/2015/10/21/chartex" xmlns:cx3="http://schemas.microsoft.com/office/drawing/2016/5/9/chartex" xmlns:cx4="http://schemas.microsoft.com/office/drawing/2016/5/10/chartex" xmlns:cx5="http://schemas.microsoft.com/office/drawing/2016/5/11/chartex" xmlns:cx6="http://schemas.microsoft.com/office/drawing/2016/5/12/chartex" xmlns:cx7="http://schemas.microsoft.com/office/drawing/2016/5/13/chartex" xmlns:cx8="http://schemas.microsoft.com/office/drawing/2016/5/14/chartex" xmlns:mc="http://schemas.openxmlformats.org/markup-compatibility/2006" xmlns:aink="http://schemas.microsoft.com/office/drawing/2016/ink" xmlns:am3d="http://schemas.microsoft.com/office/drawing/2017/model3d" xmlns:o="urn:schemas-microsoft-com:office:office" xmlns:r="http://schemas.openxmlformats.org/officeDocument/2006/relationships" xmlns:m="http://schemas.openxmlformats.org/officeDocument/2006/math" xmlns:v="urn:schemas-microsoft-com:vml" xmlns:wp14="http://schemas.microsoft.com/office/word/2010/wordprocessingDrawing" xmlns:wp="http://schemas.openxmlformats.org/drawingml/2006/wordprocessingDrawing" xmlns:w10="urn:schemas-microsoft-com:office:word" xmlns:w="http://schemas.openxmlformats.org/wordprocessingml/2006/main" xmlns:w14="http://schemas.microsoft.com/office/word/2010/wordml" xmlns:w15="http://schemas.microsoft.com/office/word/2012/wordml" xmlns:w16cid="http://schemas.microsoft.com/office/word/2016/wordml/cid" xmlns:w16se="http://schemas.microsoft.com/office/word/2015/wordml/symex" xmlns:wpg="http://schemas.microsoft.com/office/word/2010/wordprocessingGroup" xmlns:wpi="http://schemas.microsoft.com/office/word/2010/wordprocessingInk" xmlns:wne="http://schemas.microsoft.com/office/word/2006/wordml" xmlns:wps="http://schemas.microsoft.com/office/word/2010/wordprocessingShape" mc:Ignorable="w14 w15 w16se w16cid wp14">
   <w:p>
     <w:pPr>
       <w:pStyle w:val="Header"/>
@@ -7043,6 +7061,13 @@
               <w:iCs/>
             </w:rPr>
           </w:pPr>
+          <w:r>
+            <w:rPr>
+              <w:b/>
+              <w:iCs/>
+            </w:rPr>
+            <w:t>Robert Williams</w:t>
+          </w:r>
         </w:p>
       </w:tc>
       <w:tc>
@@ -7079,6 +7104,13 @@
               <w:b/>
             </w:rPr>
           </w:pPr>
+          <w:r>
+            <w:rPr>
+              <w:rFonts w:ascii="Tahoma" w:hAnsi="Tahoma"/>
+              <w:b/>
+            </w:rPr>
+            <w:t>8C1</w:t>
+          </w:r>
         </w:p>
       </w:tc>
     </w:tr>
@@ -7098,8 +7130,129 @@
 </w:hdr>
 </file>
 
+<file path=word/numbering.xml><?xml version="1.0" encoding="utf-8"?>
+<w:numbering xmlns:wpc="http://schemas.microsoft.com/office/word/2010/wordprocessingCanvas" xmlns:cx="http://schemas.microsoft.com/office/drawing/2014/chartex" xmlns:cx1="http://schemas.microsoft.com/office/drawing/2015/9/8/chartex" xmlns:cx2="http://schemas.microsoft.com/office/drawing/2015/10/21/chartex" xmlns:cx3="http://schemas.microsoft.com/office/drawing/2016/5/9/chartex" xmlns:cx4="http://schemas.microsoft.com/office/drawing/2016/5/10/chartex" xmlns:cx5="http://schemas.microsoft.com/office/drawing/2016/5/11/chartex" xmlns:cx6="http://schemas.microsoft.com/office/drawing/2016/5/12/chartex" xmlns:cx7="http://schemas.microsoft.com/office/drawing/2016/5/13/chartex" xmlns:cx8="http://schemas.microsoft.com/office/drawing/2016/5/14/chartex" xmlns:mc="http://schemas.openxmlformats.org/markup-compatibility/2006" xmlns:aink="http://schemas.microsoft.com/office/drawing/2016/ink" xmlns:am3d="http://schemas.microsoft.com/office/drawing/2017/model3d" xmlns:o="urn:schemas-microsoft-com:office:office" xmlns:r="http://schemas.openxmlformats.org/officeDocument/2006/relationships" xmlns:m="http://schemas.openxmlformats.org/officeDocument/2006/math" xmlns:v="urn:schemas-microsoft-com:vml" xmlns:wp14="http://schemas.microsoft.com/office/word/2010/wordprocessingDrawing" xmlns:wp="http://schemas.openxmlformats.org/drawingml/2006/wordprocessingDrawing" xmlns:w10="urn:schemas-microsoft-com:office:word" xmlns:w="http://schemas.openxmlformats.org/wordprocessingml/2006/main" xmlns:w14="http://schemas.microsoft.com/office/word/2010/wordml" xmlns:w15="http://schemas.microsoft.com/office/word/2012/wordml" xmlns:w16cid="http://schemas.microsoft.com/office/word/2016/wordml/cid" xmlns:w16se="http://schemas.microsoft.com/office/word/2015/wordml/symex" xmlns:wpg="http://schemas.microsoft.com/office/word/2010/wordprocessingGroup" xmlns:wpi="http://schemas.microsoft.com/office/word/2010/wordprocessingInk" xmlns:wne="http://schemas.microsoft.com/office/word/2006/wordml" xmlns:wps="http://schemas.microsoft.com/office/word/2010/wordprocessingShape" mc:Ignorable="w14 w15 w16se w16cid wp14">
+  <w:abstractNum w:abstractNumId="0" w15:restartNumberingAfterBreak="0">
+    <w:nsid w:val="57E5348A"/>
+    <w:multiLevelType w:val="hybridMultilevel"/>
+    <w:tmpl w:val="BF82534E"/>
+    <w:lvl w:ilvl="0" w:tplc="04090001">
+      <w:start w:val="1"/>
+      <w:numFmt w:val="bullet"/>
+      <w:lvlText w:val=""/>
+      <w:lvlJc w:val="left"/>
+      <w:pPr>
+        <w:ind w:left="720" w:hanging="360"/>
+      </w:pPr>
+      <w:rPr>
+        <w:rFonts w:ascii="Symbol" w:hAnsi="Symbol" w:hint="default"/>
+      </w:rPr>
+    </w:lvl>
+    <w:lvl w:ilvl="1" w:tplc="04090003" w:tentative="1">
+      <w:start w:val="1"/>
+      <w:numFmt w:val="bullet"/>
+      <w:lvlText w:val="o"/>
+      <w:lvlJc w:val="left"/>
+      <w:pPr>
+        <w:ind w:left="1440" w:hanging="360"/>
+      </w:pPr>
+      <w:rPr>
+        <w:rFonts w:ascii="Courier New" w:hAnsi="Courier New" w:cs="Courier New" w:hint="default"/>
+      </w:rPr>
+    </w:lvl>
+    <w:lvl w:ilvl="2" w:tplc="04090005" w:tentative="1">
+      <w:start w:val="1"/>
+      <w:numFmt w:val="bullet"/>
+      <w:lvlText w:val=""/>
+      <w:lvlJc w:val="left"/>
+      <w:pPr>
+        <w:ind w:left="2160" w:hanging="360"/>
+      </w:pPr>
+      <w:rPr>
+        <w:rFonts w:ascii="Wingdings" w:hAnsi="Wingdings" w:hint="default"/>
+      </w:rPr>
+    </w:lvl>
+    <w:lvl w:ilvl="3" w:tplc="04090001" w:tentative="1">
+      <w:start w:val="1"/>
+      <w:numFmt w:val="bullet"/>
+      <w:lvlText w:val=""/>
+      <w:lvlJc w:val="left"/>
+      <w:pPr>
+        <w:ind w:left="2880" w:hanging="360"/>
+      </w:pPr>
+      <w:rPr>
+        <w:rFonts w:ascii="Symbol" w:hAnsi="Symbol" w:hint="default"/>
+      </w:rPr>
+    </w:lvl>
+    <w:lvl w:ilvl="4" w:tplc="04090003" w:tentative="1">
+      <w:start w:val="1"/>
+      <w:numFmt w:val="bullet"/>
+      <w:lvlText w:val="o"/>
+      <w:lvlJc w:val="left"/>
+      <w:pPr>
+        <w:ind w:left="3600" w:hanging="360"/>
+      </w:pPr>
+      <w:rPr>
+        <w:rFonts w:ascii="Courier New" w:hAnsi="Courier New" w:cs="Courier New" w:hint="default"/>
+      </w:rPr>
+    </w:lvl>
+    <w:lvl w:ilvl="5" w:tplc="04090005" w:tentative="1">
+      <w:start w:val="1"/>
+      <w:numFmt w:val="bullet"/>
+      <w:lvlText w:val=""/>
+      <w:lvlJc w:val="left"/>
+      <w:pPr>
+        <w:ind w:left="4320" w:hanging="360"/>
+      </w:pPr>
+      <w:rPr>
+        <w:rFonts w:ascii="Wingdings" w:hAnsi="Wingdings" w:hint="default"/>
+      </w:rPr>
+    </w:lvl>
+    <w:lvl w:ilvl="6" w:tplc="04090001" w:tentative="1">
+      <w:start w:val="1"/>
+      <w:numFmt w:val="bullet"/>
+      <w:lvlText w:val=""/>
+      <w:lvlJc w:val="left"/>
+      <w:pPr>
+        <w:ind w:left="5040" w:hanging="360"/>
+      </w:pPr>
+      <w:rPr>
+        <w:rFonts w:ascii="Symbol" w:hAnsi="Symbol" w:hint="default"/>
+      </w:rPr>
+    </w:lvl>
+    <w:lvl w:ilvl="7" w:tplc="04090003" w:tentative="1">
+      <w:start w:val="1"/>
+      <w:numFmt w:val="bullet"/>
+      <w:lvlText w:val="o"/>
+      <w:lvlJc w:val="left"/>
+      <w:pPr>
+        <w:ind w:left="5760" w:hanging="360"/>
+      </w:pPr>
+      <w:rPr>
+        <w:rFonts w:ascii="Courier New" w:hAnsi="Courier New" w:cs="Courier New" w:hint="default"/>
+      </w:rPr>
+    </w:lvl>
+    <w:lvl w:ilvl="8" w:tplc="04090005" w:tentative="1">
+      <w:start w:val="1"/>
+      <w:numFmt w:val="bullet"/>
+      <w:lvlText w:val=""/>
+      <w:lvlJc w:val="left"/>
+      <w:pPr>
+        <w:ind w:left="6480" w:hanging="360"/>
+      </w:pPr>
+      <w:rPr>
+        <w:rFonts w:ascii="Wingdings" w:hAnsi="Wingdings" w:hint="default"/>
+      </w:rPr>
+    </w:lvl>
+  </w:abstractNum>
+  <w:num w:numId="1">
+    <w:abstractNumId w:val="0"/>
+  </w:num>
+</w:numbering>
+</file>
+
 <file path=word/styles.xml><?xml version="1.0" encoding="utf-8"?>
-<w:styles xmlns:mc="http://schemas.openxmlformats.org/markup-compatibility/2006" xmlns:r="http://schemas.openxmlformats.org/officeDocument/2006/relationships" xmlns:w="http://schemas.openxmlformats.org/wordprocessingml/2006/main" xmlns:w14="http://schemas.microsoft.com/office/word/2010/wordml" xmlns:w15="http://schemas.microsoft.com/office/word/2012/wordml" xmlns:w16se="http://schemas.microsoft.com/office/word/2015/wordml/symex" mc:Ignorable="w14 w15 w16se">
+<w:styles xmlns:mc="http://schemas.openxmlformats.org/markup-compatibility/2006" xmlns:r="http://schemas.openxmlformats.org/officeDocument/2006/relationships" xmlns:w="http://schemas.openxmlformats.org/wordprocessingml/2006/main" xmlns:w14="http://schemas.microsoft.com/office/word/2010/wordml" xmlns:w15="http://schemas.microsoft.com/office/word/2012/wordml" xmlns:w16cid="http://schemas.microsoft.com/office/word/2016/wordml/cid" xmlns:w16se="http://schemas.microsoft.com/office/word/2015/wordml/symex" mc:Ignorable="w14 w15 w16se w16cid">
   <w:docDefaults>
     <w:rPrDefault>
       <w:rPr>
@@ -7109,7 +7262,7 @@
     </w:rPrDefault>
     <w:pPrDefault/>
   </w:docDefaults>
-  <w:latentStyles w:defLockedState="0" w:defUIPriority="0" w:defSemiHidden="0" w:defUnhideWhenUsed="0" w:defQFormat="0" w:count="374">
+  <w:latentStyles w:defLockedState="0" w:defUIPriority="0" w:defSemiHidden="0" w:defUnhideWhenUsed="0" w:defQFormat="0" w:count="375">
     <w:lsdException w:name="Normal" w:qFormat="1"/>
     <w:lsdException w:name="heading 1" w:qFormat="1"/>
     <w:lsdException w:name="heading 2" w:qFormat="1"/>
@@ -7125,7 +7278,8 @@
     <w:lsdException w:name="Subtitle" w:qFormat="1"/>
     <w:lsdException w:name="Strong" w:qFormat="1"/>
     <w:lsdException w:name="Emphasis" w:qFormat="1"/>
-    <w:lsdException w:name="Normal Table" w:semiHidden="1" w:unhideWhenUsed="1"/>
+    <w:lsdException w:name="HTML Variable" w:semiHidden="1" w:unhideWhenUsed="1"/>
+    <w:lsdException w:name="Outline List 3" w:semiHidden="1" w:unhideWhenUsed="1"/>
     <w:lsdException w:name="Table Simple 1" w:semiHidden="1" w:unhideWhenUsed="1"/>
     <w:lsdException w:name="Table Simple 2" w:semiHidden="1" w:unhideWhenUsed="1"/>
     <w:lsdException w:name="Table Simple 3" w:semiHidden="1" w:unhideWhenUsed="1"/>
@@ -7167,8 +7321,7 @@
     <w:lsdException w:name="Table Subtle 2" w:semiHidden="1" w:unhideWhenUsed="1"/>
     <w:lsdException w:name="Table Web 1" w:semiHidden="1" w:unhideWhenUsed="1"/>
     <w:lsdException w:name="Table Web 2" w:semiHidden="1" w:unhideWhenUsed="1"/>
-    <w:lsdException w:name="Table Web 3" w:semiHidden="1" w:unhideWhenUsed="1"/>
-    <w:lsdException w:name="Table Theme" w:semiHidden="1" w:unhideWhenUsed="1"/>
+    <w:lsdException w:name="Balloon Text" w:semiHidden="1" w:unhideWhenUsed="1"/>
     <w:lsdException w:name="Placeholder Text" w:semiHidden="1" w:uiPriority="99"/>
     <w:lsdException w:name="No Spacing" w:uiPriority="1" w:qFormat="1"/>
     <w:lsdException w:name="Light Shading" w:uiPriority="60"/>
@@ -7387,6 +7540,7 @@
     <w:lsdException w:name="Mention" w:semiHidden="1" w:uiPriority="99" w:unhideWhenUsed="1"/>
     <w:lsdException w:name="Smart Hyperlink" w:semiHidden="1" w:uiPriority="99" w:unhideWhenUsed="1"/>
     <w:lsdException w:name="Hashtag" w:semiHidden="1" w:uiPriority="99" w:unhideWhenUsed="1"/>
+    <w:lsdException w:name="Unresolved Mention" w:semiHidden="1" w:uiPriority="99" w:unhideWhenUsed="1"/>
   </w:latentStyles>
   <w:style w:type="paragraph" w:default="1" w:styleId="Normal">
     <w:name w:val="Normal"/>

</xml_diff>